<commit_message>
Updated requirements and models
</commit_message>
<xml_diff>
--- a/Docs a parte/Acme Motorsports.docx
+++ b/Docs a parte/Acme Motorsports.docx
@@ -2161,33 +2161,7 @@
         <w:rPr>
           <w:lang w:val="en-GB"/>
         </w:rPr>
-        <w:t xml:space="preserve">cannot </w:t>
-      </w:r>
-      <w:r>
-        <w:rPr>
-          <w:lang w:val="en-GB"/>
-        </w:rPr>
-        <w:t xml:space="preserve">evolve independently from </w:t>
-      </w:r>
-      <w:r>
-        <w:rPr>
-          <w:lang w:val="en-GB"/>
-        </w:rPr>
-        <w:t xml:space="preserve">grand </w:t>
-      </w:r>
-      <w:proofErr w:type="spellStart"/>
-      <w:r>
-        <w:rPr>
-          <w:lang w:val="en-GB"/>
-        </w:rPr>
-        <w:t>prixes</w:t>
-      </w:r>
-      <w:proofErr w:type="spellEnd"/>
-      <w:r>
-        <w:rPr>
-          <w:lang w:val="en-GB"/>
-        </w:rPr>
-        <w:t>, which means that they can</w:t>
+        <w:t>can</w:t>
       </w:r>
       <w:r>
         <w:rPr>
@@ -2463,7 +2437,6 @@
         <w:rPr>
           <w:lang w:val="en-GB"/>
         </w:rPr>
-        <w:lastRenderedPageBreak/>
         <w:t>Manage their racing teams which includes listing, creating, updating, showing or deleting them</w:t>
       </w:r>
       <w:r>
@@ -2488,6 +2461,7 @@
         <w:rPr>
           <w:lang w:val="en-GB"/>
         </w:rPr>
+        <w:lastRenderedPageBreak/>
         <w:t>An actor who is authenticated as a representative must be able to:</w:t>
       </w:r>
     </w:p>
@@ -3126,51 +3100,7 @@
         <w:rPr>
           <w:lang w:val="en-GB"/>
         </w:rPr>
-        <w:t xml:space="preserve">Manage the catalogue of categories, which includes listing, showing, creating, updating, and deleting them. Note that categories </w:t>
-      </w:r>
-      <w:r>
-        <w:rPr>
-          <w:lang w:val="en-GB"/>
-        </w:rPr>
-        <w:t xml:space="preserve">cannot </w:t>
-      </w:r>
-      <w:r>
-        <w:rPr>
-          <w:lang w:val="en-GB"/>
-        </w:rPr>
-        <w:t xml:space="preserve">evolve independently from </w:t>
-      </w:r>
-      <w:r>
-        <w:rPr>
-          <w:lang w:val="en-GB"/>
-        </w:rPr>
-        <w:t xml:space="preserve">grand </w:t>
-      </w:r>
-      <w:proofErr w:type="spellStart"/>
-      <w:r>
-        <w:rPr>
-          <w:lang w:val="en-GB"/>
-        </w:rPr>
-        <w:t>prix</w:t>
-      </w:r>
-      <w:r>
-        <w:rPr>
-          <w:lang w:val="en-GB"/>
-        </w:rPr>
-        <w:t>e</w:t>
-      </w:r>
-      <w:r>
-        <w:rPr>
-          <w:lang w:val="en-GB"/>
-        </w:rPr>
-        <w:t>s</w:t>
-      </w:r>
-      <w:proofErr w:type="spellEnd"/>
-      <w:r>
-        <w:rPr>
-          <w:lang w:val="en-GB"/>
-        </w:rPr>
-        <w:t>, which means that they can</w:t>
+        <w:t>Manage the catalogue of categories, which includes listing, showing, creating, updating, and deleting them. Note that categories can</w:t>
       </w:r>
       <w:r>
         <w:rPr>
@@ -3270,26 +3200,56 @@
         </w:rPr>
         <w:t>a</w:t>
       </w:r>
+      <w:r>
+        <w:rPr>
+          <w:lang w:val="en-GB"/>
+        </w:rPr>
+        <w:t xml:space="preserve"> </w:t>
+      </w:r>
+      <w:r>
+        <w:rPr>
+          <w:lang w:val="en-GB"/>
+        </w:rPr>
+        <w:t>message</w:t>
+      </w:r>
+      <w:r>
+        <w:rPr>
+          <w:lang w:val="en-GB"/>
+        </w:rPr>
+        <w:t xml:space="preserve"> that includes spam words.</w:t>
+      </w:r>
+    </w:p>
+    <w:p>
+      <w:pPr>
+        <w:numPr>
+          <w:ilvl w:val="0"/>
+          <w:numId w:val="13"/>
+        </w:numPr>
+        <w:ind w:hanging="360"/>
+        <w:rPr>
+          <w:lang w:val="en-GB"/>
+        </w:rPr>
+      </w:pPr>
+      <w:r>
+        <w:rPr>
+          <w:lang w:val="en-GB"/>
+        </w:rPr>
+        <w:t xml:space="preserve">Manage the sectors of a circuit which includes listing, showing, creating and updating </w:t>
+      </w:r>
+      <w:r>
+        <w:rPr>
+          <w:lang w:val="en-GB"/>
+        </w:rPr>
+        <w:t>them</w:t>
+      </w:r>
+      <w:r>
+        <w:rPr>
+          <w:lang w:val="en-GB"/>
+        </w:rPr>
+        <w:t>.</w:t>
+      </w:r>
       <w:bookmarkStart w:id="0" w:name="_GoBack"/>
       <w:bookmarkEnd w:id="0"/>
-      <w:r>
-        <w:rPr>
-          <w:lang w:val="en-GB"/>
-        </w:rPr>
-        <w:t xml:space="preserve"> </w:t>
-      </w:r>
-      <w:r>
-        <w:rPr>
-          <w:lang w:val="en-GB"/>
-        </w:rPr>
-        <w:t>message</w:t>
-      </w:r>
-      <w:r>
-        <w:rPr>
-          <w:lang w:val="en-GB"/>
-        </w:rPr>
-        <w:t xml:space="preserve"> that includes spam words.</w:t>
-      </w:r>
     </w:p>
     <w:p>
       <w:pPr>
@@ -3306,19 +3266,7 @@
         <w:rPr>
           <w:lang w:val="en-GB"/>
         </w:rPr>
-        <w:t xml:space="preserve">Manage the sectors of a circuit which includes listing, showing, creating and updating </w:t>
-      </w:r>
-      <w:r>
-        <w:rPr>
-          <w:lang w:val="en-GB"/>
-        </w:rPr>
-        <w:t>them</w:t>
-      </w:r>
-      <w:r>
-        <w:rPr>
-          <w:lang w:val="en-GB"/>
-        </w:rPr>
-        <w:t>.</w:t>
+        <w:t>Ban an actor who is considered suspicious, which means that his or her user account is de-activated.</w:t>
       </w:r>
     </w:p>
     <w:p>
@@ -3336,7 +3284,13 @@
         <w:rPr>
           <w:lang w:val="en-GB"/>
         </w:rPr>
-        <w:t>Ban an actor who is considered suspicious, which means that his or her user account is de-activated.</w:t>
+        <w:t>Unban an actor, which means that his or her user account is re-activated</w:t>
+      </w:r>
+      <w:r>
+        <w:rPr>
+          <w:lang w:val="en-GB"/>
+        </w:rPr>
+        <w:t>.</w:t>
       </w:r>
     </w:p>
     <w:p>
@@ -3354,13 +3308,89 @@
         <w:rPr>
           <w:lang w:val="en-GB"/>
         </w:rPr>
-        <w:t>Unban an actor, which means that his or her user account is re-activated</w:t>
-      </w:r>
-      <w:r>
-        <w:rPr>
-          <w:lang w:val="en-GB"/>
-        </w:rPr>
-        <w:t>.</w:t>
+        <w:t xml:space="preserve">Launch a process that computes a score for every </w:t>
+      </w:r>
+      <w:r>
+        <w:rPr>
+          <w:lang w:val="en-GB"/>
+        </w:rPr>
+        <w:t>representative</w:t>
+      </w:r>
+      <w:r>
+        <w:rPr>
+          <w:lang w:val="en-GB"/>
+        </w:rPr>
+        <w:t xml:space="preserve"> and </w:t>
+      </w:r>
+      <w:r>
+        <w:rPr>
+          <w:lang w:val="en-GB"/>
+        </w:rPr>
+        <w:t>rider</w:t>
+      </w:r>
+      <w:r>
+        <w:rPr>
+          <w:lang w:val="en-GB"/>
+        </w:rPr>
+        <w:t xml:space="preserve">.  The score is computed building on the </w:t>
+      </w:r>
+      <w:r>
+        <w:rPr>
+          <w:lang w:val="en-GB"/>
+        </w:rPr>
+        <w:t>meetings</w:t>
+      </w:r>
+      <w:r>
+        <w:rPr>
+          <w:lang w:val="en-GB"/>
+        </w:rPr>
+        <w:t xml:space="preserve"> that they’ve got.  The system must analyse the comments in the </w:t>
+      </w:r>
+      <w:r>
+        <w:rPr>
+          <w:lang w:val="en-GB"/>
+        </w:rPr>
+        <w:t>meetings</w:t>
+      </w:r>
+      <w:r>
+        <w:rPr>
+          <w:lang w:val="en-GB"/>
+        </w:rPr>
+        <w:t xml:space="preserve"> and compute the number of positive words (</w:t>
+      </w:r>
+      <w:r>
+        <w:rPr>
+          <w:i/>
+          <w:lang w:val="en-GB"/>
+        </w:rPr>
+        <w:t>p</w:t>
+      </w:r>
+      <w:r>
+        <w:rPr>
+          <w:lang w:val="en-GB"/>
+        </w:rPr>
+        <w:t xml:space="preserve">) and the number of negative words (n).  The score must be computed as </w:t>
+      </w:r>
+      <w:r>
+        <w:rPr>
+          <w:i/>
+          <w:lang w:val="en-GB"/>
+        </w:rPr>
+        <w:t>p – n</w:t>
+      </w:r>
+      <w:r>
+        <w:rPr>
+          <w:b/>
+          <w:i/>
+          <w:lang w:val="en-GB"/>
+        </w:rPr>
+        <w:t xml:space="preserve"> </w:t>
+      </w:r>
+      <w:r>
+        <w:rPr>
+          <w:lang w:val="en-GB"/>
+        </w:rPr>
+        <w:t xml:space="preserve">normalised to range -1.00 up to +1.00 using a linear homothetic transformation. </w:t>
       </w:r>
     </w:p>
     <w:p>
@@ -3369,6 +3399,7 @@
           <w:ilvl w:val="0"/>
           <w:numId w:val="13"/>
         </w:numPr>
+        <w:spacing w:after="0"/>
         <w:ind w:hanging="360"/>
         <w:rPr>
           <w:lang w:val="en-GB"/>
@@ -3378,89 +3409,13 @@
         <w:rPr>
           <w:lang w:val="en-GB"/>
         </w:rPr>
-        <w:t xml:space="preserve">Launch a process that computes a score for every </w:t>
-      </w:r>
-      <w:r>
-        <w:rPr>
-          <w:lang w:val="en-GB"/>
-        </w:rPr>
-        <w:t>representative</w:t>
-      </w:r>
-      <w:r>
-        <w:rPr>
-          <w:lang w:val="en-GB"/>
-        </w:rPr>
-        <w:t xml:space="preserve"> and </w:t>
-      </w:r>
-      <w:r>
-        <w:rPr>
-          <w:lang w:val="en-GB"/>
-        </w:rPr>
-        <w:t>rider</w:t>
-      </w:r>
-      <w:r>
-        <w:rPr>
-          <w:lang w:val="en-GB"/>
-        </w:rPr>
-        <w:t xml:space="preserve">.  The score is computed building on the </w:t>
-      </w:r>
-      <w:r>
-        <w:rPr>
-          <w:lang w:val="en-GB"/>
-        </w:rPr>
-        <w:t>meetings</w:t>
-      </w:r>
-      <w:r>
-        <w:rPr>
-          <w:lang w:val="en-GB"/>
-        </w:rPr>
-        <w:t xml:space="preserve"> that they’ve got.  The system must analyse the comments in the </w:t>
-      </w:r>
-      <w:r>
-        <w:rPr>
-          <w:lang w:val="en-GB"/>
-        </w:rPr>
-        <w:t>meetings</w:t>
-      </w:r>
-      <w:r>
-        <w:rPr>
-          <w:lang w:val="en-GB"/>
-        </w:rPr>
-        <w:t xml:space="preserve"> and compute the number of positive words (</w:t>
-      </w:r>
-      <w:r>
-        <w:rPr>
-          <w:i/>
-          <w:lang w:val="en-GB"/>
-        </w:rPr>
-        <w:t>p</w:t>
-      </w:r>
-      <w:r>
-        <w:rPr>
-          <w:lang w:val="en-GB"/>
-        </w:rPr>
-        <w:t xml:space="preserve">) and the number of negative words (n).  The score must be computed as </w:t>
-      </w:r>
-      <w:r>
-        <w:rPr>
-          <w:i/>
-          <w:lang w:val="en-GB"/>
-        </w:rPr>
-        <w:t>p – n</w:t>
-      </w:r>
-      <w:r>
-        <w:rPr>
-          <w:b/>
-          <w:i/>
-          <w:lang w:val="en-GB"/>
-        </w:rPr>
-        <w:t xml:space="preserve"> </w:t>
-      </w:r>
-      <w:r>
-        <w:rPr>
-          <w:lang w:val="en-GB"/>
-        </w:rPr>
-        <w:t xml:space="preserve">normalised to range -1.00 up to +1.00 using a linear homothetic transformation. </w:t>
+        <w:t>Update</w:t>
+      </w:r>
+      <w:r>
+        <w:rPr>
+          <w:lang w:val="en-GB"/>
+        </w:rPr>
+        <w:t xml:space="preserve"> the lists of positive and negative words that the system uses to compute the scores. </w:t>
       </w:r>
     </w:p>
     <w:p>
@@ -3469,32 +3424,6 @@
           <w:ilvl w:val="0"/>
           <w:numId w:val="13"/>
         </w:numPr>
-        <w:spacing w:after="0"/>
-        <w:ind w:hanging="360"/>
-        <w:rPr>
-          <w:lang w:val="en-GB"/>
-        </w:rPr>
-      </w:pPr>
-      <w:r>
-        <w:rPr>
-          <w:lang w:val="en-GB"/>
-        </w:rPr>
-        <w:lastRenderedPageBreak/>
-        <w:t>Update</w:t>
-      </w:r>
-      <w:r>
-        <w:rPr>
-          <w:lang w:val="en-GB"/>
-        </w:rPr>
-        <w:t xml:space="preserve"> the lists of positive and negative words that the system uses to compute the scores. </w:t>
-      </w:r>
-    </w:p>
-    <w:p>
-      <w:pPr>
-        <w:numPr>
-          <w:ilvl w:val="0"/>
-          <w:numId w:val="13"/>
-        </w:numPr>
         <w:ind w:hanging="360"/>
         <w:rPr>
           <w:lang w:val="en-GB"/>
@@ -3522,6 +3451,7 @@
         <w:rPr>
           <w:lang w:val="en-GB"/>
         </w:rPr>
+        <w:lastRenderedPageBreak/>
         <w:t xml:space="preserve">The average, the minimum, the maximum, and the standard deviation of the number of </w:t>
       </w:r>
       <w:r>
@@ -4529,58 +4459,64 @@
         <w:rPr>
           <w:lang w:val="en-GB"/>
         </w:rPr>
+        <w:t>Cars</w:t>
+      </w:r>
+      <w:r>
+        <w:rPr>
+          <w:lang w:val="en-GB"/>
+        </w:rPr>
+        <w:t xml:space="preserve">: Formula1, GP2, Rallycross, Land Rush, Rally, </w:t>
+      </w:r>
+      <w:proofErr w:type="spellStart"/>
+      <w:r>
+        <w:rPr>
+          <w:lang w:val="en-GB"/>
+        </w:rPr>
+        <w:t>Nascar</w:t>
+      </w:r>
+      <w:proofErr w:type="spellEnd"/>
+      <w:r>
+        <w:rPr>
+          <w:lang w:val="en-GB"/>
+        </w:rPr>
+        <w:t>,</w:t>
+      </w:r>
+      <w:r>
+        <w:rPr>
+          <w:lang w:val="en-GB"/>
+        </w:rPr>
+        <w:t xml:space="preserve"> Raid,</w:t>
+      </w:r>
+      <w:r>
+        <w:rPr>
+          <w:lang w:val="en-GB"/>
+        </w:rPr>
+        <w:t xml:space="preserve"> Indianapolis and Drift. Quad</w:t>
+      </w:r>
+      <w:r>
+        <w:rPr>
+          <w:lang w:val="en-GB"/>
+        </w:rPr>
+        <w:t>s</w:t>
+      </w:r>
+      <w:r>
+        <w:rPr>
+          <w:lang w:val="en-GB"/>
+        </w:rPr>
+        <w:t>: Quad Cross, Beach Cross, Endurance Racing</w:t>
+      </w:r>
+      <w:r>
+        <w:rPr>
+          <w:lang w:val="en-GB"/>
+        </w:rPr>
+        <w:t xml:space="preserve"> and Quad Tournament. Trucks: Monster Jam, Trade trucks, Volvo Trucks, Tuff Challenge, Tough Challenge and Super Trucks. Buggies: Baja, </w:t>
+      </w:r>
+      <w:r>
+        <w:rPr>
+          <w:lang w:val="en-GB"/>
+        </w:rPr>
         <w:lastRenderedPageBreak/>
-        <w:t>Cars</w:t>
-      </w:r>
-      <w:r>
-        <w:rPr>
-          <w:lang w:val="en-GB"/>
-        </w:rPr>
-        <w:t xml:space="preserve">: Formula1, GP2, Rallycross, Land Rush, Rally, </w:t>
-      </w:r>
-      <w:proofErr w:type="spellStart"/>
-      <w:r>
-        <w:rPr>
-          <w:lang w:val="en-GB"/>
-        </w:rPr>
-        <w:t>Nascar</w:t>
-      </w:r>
-      <w:proofErr w:type="spellEnd"/>
-      <w:r>
-        <w:rPr>
-          <w:lang w:val="en-GB"/>
-        </w:rPr>
-        <w:t>,</w:t>
-      </w:r>
-      <w:r>
-        <w:rPr>
-          <w:lang w:val="en-GB"/>
-        </w:rPr>
-        <w:t xml:space="preserve"> Raid,</w:t>
-      </w:r>
-      <w:r>
-        <w:rPr>
-          <w:lang w:val="en-GB"/>
-        </w:rPr>
-        <w:t xml:space="preserve"> Indianapolis and Drift. Quad</w:t>
-      </w:r>
-      <w:r>
-        <w:rPr>
-          <w:lang w:val="en-GB"/>
-        </w:rPr>
-        <w:t>s</w:t>
-      </w:r>
-      <w:r>
-        <w:rPr>
-          <w:lang w:val="en-GB"/>
-        </w:rPr>
-        <w:t>: Quad Cross, Beach Cross, Endurance Racing</w:t>
-      </w:r>
-      <w:r>
-        <w:rPr>
-          <w:lang w:val="en-GB"/>
-        </w:rPr>
-        <w:t xml:space="preserve"> and Quad Tournament. Trucks: Monster Jam, Trade trucks, Volvo Trucks, Tuff Challenge, Tough Challenge and Super Trucks. Buggies: Baja, Club Handicap, Greenock, Peter Lynn Competition, Belton Park and Extreme. </w:t>
+        <w:t xml:space="preserve">Club Handicap, Greenock, Peter Lynn Competition, Belton Park and Extreme. </w:t>
       </w:r>
       <w:r>
         <w:rPr>
@@ -5165,7 +5101,6 @@
         <w:rPr>
           <w:lang w:val="en-GB"/>
         </w:rPr>
-        <w:lastRenderedPageBreak/>
         <w:t xml:space="preserve">Wherever the profile of a </w:t>
       </w:r>
       <w:r>
@@ -5209,6 +5144,7 @@
         <w:rPr>
           <w:lang w:val="en-GB"/>
         </w:rPr>
+        <w:lastRenderedPageBreak/>
         <w:t xml:space="preserve">The default list of positive words includes “good”, “fantastic”, “excellent”, “great”, “amazing”, “terrific”, “beautiful”, and their corresponding Spanish translations.  The default list of negative words includes “not”, “bad”, “horrible”, “average”, “disaster”, and their corresponding Spanish translations. </w:t>
       </w:r>
     </w:p>
@@ -9894,7 +9830,7 @@
 </file>
 
 <file path=customXml/itemProps1.xml><?xml version="1.0" encoding="utf-8"?>
-<ds:datastoreItem xmlns:ds="http://schemas.openxmlformats.org/officeDocument/2006/customXml" ds:itemID="{69E37200-DB9B-4962-8D66-16652575A433}">
+<ds:datastoreItem xmlns:ds="http://schemas.openxmlformats.org/officeDocument/2006/customXml" ds:itemID="{E76EE856-4454-4A4F-B09E-F96DCAC13608}">
   <ds:schemaRefs>
     <ds:schemaRef ds:uri="http://schemas.openxmlformats.org/officeDocument/2006/bibliography"/>
   </ds:schemaRefs>

</xml_diff>

<commit_message>
Fixed things and added things
</commit_message>
<xml_diff>
--- a/Docs a parte/Acme Motorsports.docx
+++ b/Docs a parte/Acme Motorsports.docx
@@ -1965,7 +1965,19 @@
         <w:rPr>
           <w:lang w:val="en-GB"/>
         </w:rPr>
-        <w:t>, which includes listing, showing, creating, updating, and deleting them</w:t>
+        <w:t>, which includes listing, showing, creating, updati</w:t>
+      </w:r>
+      <w:r>
+        <w:rPr>
+          <w:lang w:val="en-GB"/>
+        </w:rPr>
+        <w:t>ng</w:t>
+      </w:r>
+      <w:r>
+        <w:rPr>
+          <w:lang w:val="en-GB"/>
+        </w:rPr>
+        <w:t xml:space="preserve"> and deleting them</w:t>
       </w:r>
       <w:r>
         <w:rPr>
@@ -1977,13 +1989,13 @@
         <w:rPr>
           <w:lang w:val="en-GB"/>
         </w:rPr>
-        <w:t xml:space="preserve">. </w:t>
-      </w:r>
-      <w:r>
-        <w:rPr>
-          <w:lang w:val="en-GB"/>
-        </w:rPr>
-        <w:t>Also, he or she may cancel it if is necessary at any moment.</w:t>
+        <w:t>.</w:t>
+      </w:r>
+      <w:r>
+        <w:rPr>
+          <w:lang w:val="en-GB"/>
+        </w:rPr>
+        <w:t xml:space="preserve"> Note that a world championship may be cancelled at any moment. Also,</w:t>
       </w:r>
       <w:r>
         <w:rPr>
@@ -1995,13 +2007,13 @@
         <w:rPr>
           <w:lang w:val="en-GB"/>
         </w:rPr>
-        <w:t>Note that grand prix may be saved in final mode if it has one qualifying and one race associated to this grand prix.</w:t>
-      </w:r>
-      <w:r>
-        <w:rPr>
-          <w:lang w:val="en-GB"/>
-        </w:rPr>
-        <w:t xml:space="preserve"> Note also that grand </w:t>
+        <w:t>n</w:t>
+      </w:r>
+      <w:r>
+        <w:rPr>
+          <w:lang w:val="en-GB"/>
+        </w:rPr>
+        <w:t xml:space="preserve">ote that grand </w:t>
       </w:r>
       <w:proofErr w:type="spellStart"/>
       <w:r>
@@ -2095,7 +2107,43 @@
         <w:rPr>
           <w:lang w:val="en-GB"/>
         </w:rPr>
-        <w:t xml:space="preserve"> which includes creating, showing, listing, updating or deleting them as long as their grand prix is not saved on final mode or cancelled.</w:t>
+        <w:t xml:space="preserve"> which includes creating, showing</w:t>
+      </w:r>
+      <w:r>
+        <w:rPr>
+          <w:lang w:val="en-GB"/>
+        </w:rPr>
+        <w:t xml:space="preserve"> and</w:t>
+      </w:r>
+      <w:r>
+        <w:rPr>
+          <w:lang w:val="en-GB"/>
+        </w:rPr>
+        <w:t xml:space="preserve"> </w:t>
+      </w:r>
+      <w:r>
+        <w:rPr>
+          <w:lang w:val="en-GB"/>
+        </w:rPr>
+        <w:t>updat</w:t>
+      </w:r>
+      <w:r>
+        <w:rPr>
+          <w:lang w:val="en-GB"/>
+        </w:rPr>
+        <w:t xml:space="preserve">ing them as long as their grand prix is not saved </w:t>
+      </w:r>
+      <w:r>
+        <w:rPr>
+          <w:lang w:val="en-GB"/>
+        </w:rPr>
+        <w:t>on</w:t>
+      </w:r>
+      <w:r>
+        <w:rPr>
+          <w:lang w:val="en-GB"/>
+        </w:rPr>
+        <w:t xml:space="preserve"> final mode or cancelled.</w:t>
       </w:r>
     </w:p>
     <w:p>
@@ -2461,7 +2509,6 @@
         <w:rPr>
           <w:lang w:val="en-GB"/>
         </w:rPr>
-        <w:lastRenderedPageBreak/>
         <w:t>An actor who is authenticated as a representative must be able to:</w:t>
       </w:r>
     </w:p>
@@ -2479,6 +2526,7 @@
         <w:rPr>
           <w:lang w:val="en-GB"/>
         </w:rPr>
+        <w:lastRenderedPageBreak/>
         <w:t xml:space="preserve"> </w:t>
       </w:r>
       <w:r>
@@ -2519,24 +2567,15 @@
         <w:rPr>
           <w:lang w:val="en-GB"/>
         </w:rPr>
-        <w:t>List the riders and navigate to their profiles and social profiles.</w:t>
-      </w:r>
-    </w:p>
-    <w:p>
-      <w:pPr>
-        <w:numPr>
-          <w:ilvl w:val="1"/>
-          <w:numId w:val="15"/>
-        </w:numPr>
-        <w:rPr>
-          <w:lang w:val="en-GB"/>
-        </w:rPr>
-      </w:pPr>
-      <w:r>
-        <w:rPr>
-          <w:lang w:val="en-GB"/>
-        </w:rPr>
-        <w:t>Manage his or her meetings, which includes listing them, showing them and creating a meeting about a rider who is involved in one of his or her fan clubs.</w:t>
+        <w:t xml:space="preserve">Manage his or her </w:t>
+      </w:r>
+      <w:bookmarkStart w:id="0" w:name="_GoBack"/>
+      <w:bookmarkEnd w:id="0"/>
+      <w:r>
+        <w:rPr>
+          <w:lang w:val="en-GB"/>
+        </w:rPr>
+        <w:t>meetings, which includes listing them, showing them and creating a meeting about a rider who is involved in one of his or her fan clubs.</w:t>
       </w:r>
     </w:p>
     <w:p>
@@ -2782,7 +2821,7 @@
         <w:rPr>
           <w:lang w:val="en-GB"/>
         </w:rPr>
-        <w:t xml:space="preserve">Manage his or her applications, which includes listing them, showing them, and creating them.  When a </w:t>
+        <w:t xml:space="preserve">Manage his or her applications, which includes listing, showing and creating them.  When a </w:t>
       </w:r>
       <w:r>
         <w:rPr>
@@ -3248,8 +3287,6 @@
         </w:rPr>
         <w:t>.</w:t>
       </w:r>
-      <w:bookmarkStart w:id="0" w:name="_GoBack"/>
-      <w:bookmarkEnd w:id="0"/>
     </w:p>
     <w:p>
       <w:pPr>
@@ -3451,7 +3488,6 @@
         <w:rPr>
           <w:lang w:val="en-GB"/>
         </w:rPr>
-        <w:lastRenderedPageBreak/>
         <w:t xml:space="preserve">The average, the minimum, the maximum, and the standard deviation of the number of </w:t>
       </w:r>
       <w:r>
@@ -3544,6 +3580,7 @@
         <w:rPr>
           <w:lang w:val="en-GB"/>
         </w:rPr>
+        <w:lastRenderedPageBreak/>
         <w:t xml:space="preserve">The average, the minimum, the maximum, and the standard deviation of the maximum </w:t>
       </w:r>
       <w:r>
@@ -4509,14 +4546,7 @@
         <w:rPr>
           <w:lang w:val="en-GB"/>
         </w:rPr>
-        <w:t xml:space="preserve"> and Quad Tournament. Trucks: Monster Jam, Trade trucks, Volvo Trucks, Tuff Challenge, Tough Challenge and Super Trucks. Buggies: Baja, </w:t>
-      </w:r>
-      <w:r>
-        <w:rPr>
-          <w:lang w:val="en-GB"/>
-        </w:rPr>
-        <w:lastRenderedPageBreak/>
-        <w:t xml:space="preserve">Club Handicap, Greenock, Peter Lynn Competition, Belton Park and Extreme. </w:t>
+        <w:t xml:space="preserve"> and Quad Tournament. Trucks: Monster Jam, Trade trucks, Volvo Trucks, Tuff Challenge, Tough Challenge and Super Trucks. Buggies: Baja, Club Handicap, Greenock, Peter Lynn Competition, Belton Park and Extreme. </w:t>
       </w:r>
       <w:r>
         <w:rPr>
@@ -4570,6 +4600,7 @@
         <w:rPr>
           <w:lang w:val="en-GB"/>
         </w:rPr>
+        <w:lastRenderedPageBreak/>
         <w:t>When an actor gets a message that contains a spam word, it must be stored in the spam box instead of the in box.</w:t>
       </w:r>
     </w:p>
@@ -4624,21 +4655,33 @@
         <w:rPr>
           <w:lang w:val="en-GB"/>
         </w:rPr>
-        <w:t xml:space="preserve"> Also, if </w:t>
-      </w:r>
-      <w:proofErr w:type="gramStart"/>
-      <w:r>
-        <w:rPr>
-          <w:lang w:val="en-GB"/>
-        </w:rPr>
-        <w:t>a grand prix</w:t>
-      </w:r>
-      <w:proofErr w:type="gramEnd"/>
-      <w:r>
-        <w:rPr>
-          <w:lang w:val="en-GB"/>
-        </w:rPr>
-        <w:t xml:space="preserve"> is cancelled or an official announcement is issued to the corresponding riders.</w:t>
+        <w:t xml:space="preserve"> Also, if a grand prix is cancelled</w:t>
+      </w:r>
+      <w:r>
+        <w:rPr>
+          <w:lang w:val="en-GB"/>
+        </w:rPr>
+        <w:t xml:space="preserve"> and </w:t>
+      </w:r>
+      <w:proofErr w:type="spellStart"/>
+      <w:r>
+        <w:rPr>
+          <w:lang w:val="en-GB"/>
+        </w:rPr>
+        <w:t>its</w:t>
+      </w:r>
+      <w:proofErr w:type="spellEnd"/>
+      <w:r>
+        <w:rPr>
+          <w:lang w:val="en-GB"/>
+        </w:rPr>
+        <w:t xml:space="preserve"> on final mode </w:t>
+      </w:r>
+      <w:r>
+        <w:rPr>
+          <w:lang w:val="en-GB"/>
+        </w:rPr>
+        <w:t>or an official announcement is issued to the corresponding riders.</w:t>
       </w:r>
     </w:p>
     <w:p>
@@ -5144,7 +5187,6 @@
         <w:rPr>
           <w:lang w:val="en-GB"/>
         </w:rPr>
-        <w:lastRenderedPageBreak/>
         <w:t xml:space="preserve">The default list of positive words includes “good”, “fantastic”, “excellent”, “great”, “amazing”, “terrific”, “beautiful”, and their corresponding Spanish translations.  The default list of negative words includes “not”, “bad”, “horrible”, “average”, “disaster”, and their corresponding Spanish translations. </w:t>
       </w:r>
     </w:p>
@@ -9830,7 +9872,7 @@
 </file>
 
 <file path=customXml/itemProps1.xml><?xml version="1.0" encoding="utf-8"?>
-<ds:datastoreItem xmlns:ds="http://schemas.openxmlformats.org/officeDocument/2006/customXml" ds:itemID="{E76EE856-4454-4A4F-B09E-F96DCAC13608}">
+<ds:datastoreItem xmlns:ds="http://schemas.openxmlformats.org/officeDocument/2006/customXml" ds:itemID="{16758B2A-553C-447C-8524-69DFE91321E7}">
   <ds:schemaRefs>
     <ds:schemaRef ds:uri="http://schemas.openxmlformats.org/officeDocument/2006/bibliography"/>
   </ds:schemaRefs>

</xml_diff>

<commit_message>
Added answers functionality and fixed bugs
</commit_message>
<xml_diff>
--- a/Docs a parte/Acme Motorsports.docx
+++ b/Docs a parte/Acme Motorsports.docx
@@ -1344,7 +1344,31 @@
         <w:rPr>
           <w:lang w:val="en-GB"/>
         </w:rPr>
-        <w:t>There is a new kind of actor: managers. Managers may answer the official announcements, that stores the moment when it is answered, some optional comments, if he or she is agree or not and the reason why.</w:t>
+        <w:t xml:space="preserve">There is a new kind of actor: </w:t>
+      </w:r>
+      <w:r>
+        <w:rPr>
+          <w:lang w:val="en-GB"/>
+        </w:rPr>
+        <w:t xml:space="preserve">team </w:t>
+      </w:r>
+      <w:r>
+        <w:rPr>
+          <w:lang w:val="en-GB"/>
+        </w:rPr>
+        <w:t>managers.</w:t>
+      </w:r>
+      <w:r>
+        <w:rPr>
+          <w:lang w:val="en-GB"/>
+        </w:rPr>
+        <w:t xml:space="preserve"> Team m</w:t>
+      </w:r>
+      <w:r>
+        <w:rPr>
+          <w:lang w:val="en-GB"/>
+        </w:rPr>
+        <w:t>anagers may answer the official announcements, that stores the moment when it is answered, some optional comments, if he or she is agree or not and the reason why.</w:t>
       </w:r>
     </w:p>
     <w:p>
@@ -1362,7 +1386,25 @@
         <w:rPr>
           <w:lang w:val="en-GB"/>
         </w:rPr>
-        <w:t>Managers also handle teams which is a kind of an agreement between them and riders. For every team, the system must store a unique name, the moment when it was established, a number of contract years, its main colours, an optional logo, the factory name who supports them and the year budget. Note that when a team is created or updated, the manager can associate only up to two free riders to his or her team. It means, these riders must not belong to a team.</w:t>
+        <w:t>Team m</w:t>
+      </w:r>
+      <w:r>
+        <w:rPr>
+          <w:lang w:val="en-GB"/>
+        </w:rPr>
+        <w:t xml:space="preserve">anagers also handle teams which is a kind of an agreement between them and riders. For every team, the system must store a unique name, the moment when it was established, a number of contract years, its main colours, an optional logo, the factory name who supports them and the year budget. Note that when a team is created or updated, the </w:t>
+      </w:r>
+      <w:r>
+        <w:rPr>
+          <w:lang w:val="en-GB"/>
+        </w:rPr>
+        <w:t xml:space="preserve">team </w:t>
+      </w:r>
+      <w:r>
+        <w:rPr>
+          <w:lang w:val="en-GB"/>
+        </w:rPr>
+        <w:t>manager can associate only up to two free riders to his or her team. It means, these riders must not belong to a team.</w:t>
       </w:r>
     </w:p>
     <w:p>
@@ -1631,7 +1673,19 @@
         <w:rPr>
           <w:lang w:val="en-GB"/>
         </w:rPr>
-        <w:t xml:space="preserve"> or as a manager</w:t>
+        <w:t xml:space="preserve"> or as a </w:t>
+      </w:r>
+      <w:r>
+        <w:rPr>
+          <w:lang w:val="en-GB"/>
+        </w:rPr>
+        <w:t xml:space="preserve">team </w:t>
+      </w:r>
+      <w:r>
+        <w:rPr>
+          <w:lang w:val="en-GB"/>
+        </w:rPr>
+        <w:t>manager</w:t>
       </w:r>
       <w:r>
         <w:rPr>
@@ -1717,8 +1771,36 @@
         <w:rPr>
           <w:lang w:val="en-GB"/>
         </w:rPr>
-        <w:t>List and display all fan clubs registered into the system.</w:t>
-      </w:r>
+        <w:t>List an</w:t>
+      </w:r>
+      <w:bookmarkStart w:id="0" w:name="_GoBack"/>
+      <w:bookmarkEnd w:id="0"/>
+      <w:r>
+        <w:rPr>
+          <w:lang w:val="en-GB"/>
+        </w:rPr>
+        <w:t>d display all fan clubs registered into the system</w:t>
+      </w:r>
+      <w:r>
+        <w:rPr>
+          <w:lang w:val="en-GB"/>
+        </w:rPr>
+        <w:t xml:space="preserve"> and navigate to their representatives and riders </w:t>
+      </w:r>
+      <w:proofErr w:type="gramStart"/>
+      <w:r>
+        <w:rPr>
+          <w:lang w:val="en-GB"/>
+        </w:rPr>
+        <w:t xml:space="preserve">profiles </w:t>
+      </w:r>
+      <w:r>
+        <w:rPr>
+          <w:lang w:val="en-GB"/>
+        </w:rPr>
+        <w:t>.</w:t>
+      </w:r>
+      <w:proofErr w:type="gramEnd"/>
     </w:p>
     <w:p>
       <w:pPr>
@@ -2420,6 +2502,24 @@
       <w:pPr>
         <w:numPr>
           <w:ilvl w:val="0"/>
+          <w:numId w:val="11"/>
+        </w:numPr>
+        <w:ind w:hanging="360"/>
+        <w:rPr>
+          <w:lang w:val="en-GB"/>
+        </w:rPr>
+      </w:pPr>
+      <w:r>
+        <w:rPr>
+          <w:lang w:val="en-GB"/>
+        </w:rPr>
+        <w:t>List and display the announcements answers if any.</w:t>
+      </w:r>
+    </w:p>
+    <w:p>
+      <w:pPr>
+        <w:numPr>
+          <w:ilvl w:val="0"/>
           <w:numId w:val="1"/>
         </w:numPr>
         <w:ind w:left="709" w:hanging="425"/>
@@ -2432,6 +2532,12 @@
           <w:lang w:val="en-GB"/>
         </w:rPr>
         <w:t xml:space="preserve">An actor who is authenticated as a </w:t>
+      </w:r>
+      <w:r>
+        <w:rPr>
+          <w:lang w:val="en-GB"/>
+        </w:rPr>
+        <w:t xml:space="preserve">team </w:t>
       </w:r>
       <w:r>
         <w:rPr>
@@ -2461,13 +2567,19 @@
         <w:rPr>
           <w:lang w:val="en-GB"/>
         </w:rPr>
-        <w:t>List and display announcements to answer them and manage their answers</w:t>
-      </w:r>
-      <w:r>
-        <w:rPr>
-          <w:lang w:val="en-GB"/>
-        </w:rPr>
-        <w:t xml:space="preserve"> which includes listing, showing, and creating them.   </w:t>
+        <w:t xml:space="preserve">List and display announcements </w:t>
+      </w:r>
+      <w:r>
+        <w:rPr>
+          <w:lang w:val="en-GB"/>
+        </w:rPr>
+        <w:t>and answers and also, answer announcements</w:t>
+      </w:r>
+      <w:r>
+        <w:rPr>
+          <w:lang w:val="en-GB"/>
+        </w:rPr>
+        <w:t>.</w:t>
       </w:r>
     </w:p>
     <w:p>
@@ -2496,6 +2608,20 @@
     </w:p>
     <w:p>
       <w:pPr>
+        <w:rPr>
+          <w:lang w:val="en-GB"/>
+        </w:rPr>
+      </w:pPr>
+    </w:p>
+    <w:p>
+      <w:pPr>
+        <w:rPr>
+          <w:lang w:val="en-GB"/>
+        </w:rPr>
+      </w:pPr>
+    </w:p>
+    <w:p>
+      <w:pPr>
         <w:numPr>
           <w:ilvl w:val="0"/>
           <w:numId w:val="1"/>
@@ -2526,7 +2652,6 @@
         <w:rPr>
           <w:lang w:val="en-GB"/>
         </w:rPr>
-        <w:lastRenderedPageBreak/>
         <w:t xml:space="preserve"> </w:t>
       </w:r>
       <w:r>
@@ -2567,15 +2692,7 @@
         <w:rPr>
           <w:lang w:val="en-GB"/>
         </w:rPr>
-        <w:t xml:space="preserve">Manage his or her </w:t>
-      </w:r>
-      <w:bookmarkStart w:id="0" w:name="_GoBack"/>
-      <w:bookmarkEnd w:id="0"/>
-      <w:r>
-        <w:rPr>
-          <w:lang w:val="en-GB"/>
-        </w:rPr>
-        <w:t>meetings, which includes listing them, showing them and creating a meeting about a rider who is involved in one of his or her fan clubs.</w:t>
+        <w:t>Manage his or her meetings, which includes listing them, showing them and creating a meeting about a rider who is involved in one of his or her fan clubs.</w:t>
       </w:r>
     </w:p>
     <w:p>
@@ -3488,6 +3605,7 @@
         <w:rPr>
           <w:lang w:val="en-GB"/>
         </w:rPr>
+        <w:lastRenderedPageBreak/>
         <w:t xml:space="preserve">The average, the minimum, the maximum, and the standard deviation of the number of </w:t>
       </w:r>
       <w:r>
@@ -3580,7 +3698,6 @@
         <w:rPr>
           <w:lang w:val="en-GB"/>
         </w:rPr>
-        <w:lastRenderedPageBreak/>
         <w:t xml:space="preserve">The average, the minimum, the maximum, and the standard deviation of the maximum </w:t>
       </w:r>
       <w:r>
@@ -3914,6 +4031,12 @@
         <w:rPr>
           <w:lang w:val="en-GB"/>
         </w:rPr>
+        <w:t xml:space="preserve">team </w:t>
+      </w:r>
+      <w:r>
+        <w:rPr>
+          <w:lang w:val="en-GB"/>
+        </w:rPr>
         <w:t>manager</w:t>
       </w:r>
       <w:r>
@@ -4546,7 +4669,14 @@
         <w:rPr>
           <w:lang w:val="en-GB"/>
         </w:rPr>
-        <w:t xml:space="preserve"> and Quad Tournament. Trucks: Monster Jam, Trade trucks, Volvo Trucks, Tuff Challenge, Tough Challenge and Super Trucks. Buggies: Baja, Club Handicap, Greenock, Peter Lynn Competition, Belton Park and Extreme. </w:t>
+        <w:t xml:space="preserve"> and Quad Tournament. Trucks: Monster Jam, Trade trucks, Volvo Trucks, Tuff Challenge, Tough Challenge and Super Trucks. Buggies: Baja, </w:t>
+      </w:r>
+      <w:r>
+        <w:rPr>
+          <w:lang w:val="en-GB"/>
+        </w:rPr>
+        <w:lastRenderedPageBreak/>
+        <w:t xml:space="preserve">Club Handicap, Greenock, Peter Lynn Competition, Belton Park and Extreme. </w:t>
       </w:r>
       <w:r>
         <w:rPr>
@@ -4600,7 +4730,6 @@
         <w:rPr>
           <w:lang w:val="en-GB"/>
         </w:rPr>
-        <w:lastRenderedPageBreak/>
         <w:t>When an actor gets a message that contains a spam word, it must be stored in the spam box instead of the in box.</w:t>
       </w:r>
     </w:p>
@@ -4914,7 +5043,19 @@
         <w:rPr>
           <w:lang w:val="en-GB"/>
         </w:rPr>
-        <w:t>Note that managers can only answer announcements if they are in final mode.</w:t>
+        <w:t xml:space="preserve">Note that </w:t>
+      </w:r>
+      <w:r>
+        <w:rPr>
+          <w:lang w:val="en-GB"/>
+        </w:rPr>
+        <w:t xml:space="preserve">team </w:t>
+      </w:r>
+      <w:r>
+        <w:rPr>
+          <w:lang w:val="en-GB"/>
+        </w:rPr>
+        <w:t>managers can only answer announcements if they are in final mode.</w:t>
       </w:r>
     </w:p>
     <w:p>
@@ -5187,6 +5328,7 @@
         <w:rPr>
           <w:lang w:val="en-GB"/>
         </w:rPr>
+        <w:lastRenderedPageBreak/>
         <w:t xml:space="preserve">The default list of positive words includes “good”, “fantastic”, “excellent”, “great”, “amazing”, “terrific”, “beautiful”, and their corresponding Spanish translations.  The default list of negative words includes “not”, “bad”, “horrible”, “average”, “disaster”, and their corresponding Spanish translations. </w:t>
       </w:r>
     </w:p>
@@ -9872,7 +10014,7 @@
 </file>
 
 <file path=customXml/itemProps1.xml><?xml version="1.0" encoding="utf-8"?>
-<ds:datastoreItem xmlns:ds="http://schemas.openxmlformats.org/officeDocument/2006/customXml" ds:itemID="{16758B2A-553C-447C-8524-69DFE91321E7}">
+<ds:datastoreItem xmlns:ds="http://schemas.openxmlformats.org/officeDocument/2006/customXml" ds:itemID="{15C800AC-430E-4EAB-BBA9-3847590B1F32}">
   <ds:schemaRefs>
     <ds:schemaRef ds:uri="http://schemas.openxmlformats.org/officeDocument/2006/bibliography"/>
   </ds:schemaRefs>

</xml_diff>

<commit_message>
Fixed bugs and docs
</commit_message>
<xml_diff>
--- a/Docs a parte/Acme Motorsports.docx
+++ b/Docs a parte/Acme Motorsports.docx
@@ -2595,7 +2595,15 @@
         <w:rPr>
           <w:lang w:val="en-GB"/>
         </w:rPr>
-        <w:t xml:space="preserve">An actor who is authenticated as a </w:t>
+        <w:t>An actor who is aut</w:t>
+      </w:r>
+      <w:bookmarkStart w:id="0" w:name="_GoBack"/>
+      <w:bookmarkEnd w:id="0"/>
+      <w:r>
+        <w:rPr>
+          <w:lang w:val="en-GB"/>
+        </w:rPr>
+        <w:t xml:space="preserve">henticated as a </w:t>
       </w:r>
       <w:r>
         <w:rPr>
@@ -2669,6 +2677,12 @@
         </w:rPr>
         <w:t>.</w:t>
       </w:r>
+      <w:r>
+        <w:rPr>
+          <w:lang w:val="en-GB"/>
+        </w:rPr>
+        <w:t xml:space="preserve"> Also, he or she may sign and sign out riders.</w:t>
+      </w:r>
     </w:p>
     <w:p>
       <w:pPr>
@@ -2718,14 +2732,14 @@
         </w:rPr>
         <w:t xml:space="preserve"> </w:t>
       </w:r>
-      <w:bookmarkStart w:id="0" w:name="_Hlk10053858"/>
+      <w:bookmarkStart w:id="1" w:name="_Hlk10053858"/>
       <w:r>
         <w:rPr>
           <w:lang w:val="en-GB"/>
         </w:rPr>
         <w:t>Manage his or her fan clubs which includes listing, showing, creating, updating and deleting them.</w:t>
       </w:r>
-      <w:bookmarkEnd w:id="0"/>
+      <w:bookmarkEnd w:id="1"/>
     </w:p>
     <w:p>
       <w:pPr>
@@ -5367,14 +5381,7 @@
         <w:rPr>
           <w:lang w:val="en-GB"/>
         </w:rPr>
-        <w:t xml:space="preserve">must be shown, if any. </w:t>
-      </w:r>
-      <w:bookmarkStart w:id="1" w:name="_GoBack"/>
-      <w:r>
-        <w:rPr>
-          <w:lang w:val="en-GB"/>
-        </w:rPr>
-        <w:t xml:space="preserve"> </w:t>
+        <w:t xml:space="preserve">must be shown, if any.  </w:t>
       </w:r>
       <w:r>
         <w:rPr>
@@ -5382,7 +5389,6 @@
         </w:rPr>
         <w:t xml:space="preserve">Banners must be shown as little intrusively as possible. </w:t>
       </w:r>
-      <w:bookmarkEnd w:id="1"/>
     </w:p>
     <w:p>
       <w:pPr>
@@ -10244,7 +10250,7 @@
 </file>
 
 <file path=customXml/itemProps1.xml><?xml version="1.0" encoding="utf-8"?>
-<ds:datastoreItem xmlns:ds="http://schemas.openxmlformats.org/officeDocument/2006/customXml" ds:itemID="{F4EE367C-5154-4852-BA8C-54C44DF9EA76}">
+<ds:datastoreItem xmlns:ds="http://schemas.openxmlformats.org/officeDocument/2006/customXml" ds:itemID="{86E94BDA-2B47-4A65-A131-575BC9C70D4F}">
   <ds:schemaRefs>
     <ds:schemaRef ds:uri="http://schemas.openxmlformats.org/officeDocument/2006/bibliography"/>
   </ds:schemaRefs>

</xml_diff>

<commit_message>
Removed delete sponsorship functionality
</commit_message>
<xml_diff>
--- a/Docs a parte/Acme Motorsports.docx
+++ b/Docs a parte/Acme Motorsports.docx
@@ -803,19 +803,11 @@
           <w:lang w:val="en-GB"/>
         </w:rPr>
       </w:pPr>
-      <w:proofErr w:type="gramStart"/>
-      <w:r>
-        <w:rPr>
-          <w:lang w:val="en-GB"/>
-        </w:rPr>
-        <w:t>A grand prix</w:t>
-      </w:r>
-      <w:proofErr w:type="gramEnd"/>
-      <w:r>
-        <w:rPr>
-          <w:lang w:val="en-GB"/>
-        </w:rPr>
-        <w:t xml:space="preserve"> </w:t>
+      <w:r>
+        <w:rPr>
+          <w:lang w:val="en-GB"/>
+        </w:rPr>
+        <w:t xml:space="preserve">A grand prix </w:t>
       </w:r>
       <w:r>
         <w:rPr>
@@ -1843,21 +1835,7 @@
         <w:rPr>
           <w:lang w:val="en-GB"/>
         </w:rPr>
-        <w:t xml:space="preserve"> and navigate to their representatives and </w:t>
-      </w:r>
-      <w:proofErr w:type="gramStart"/>
-      <w:r>
-        <w:rPr>
-          <w:lang w:val="en-GB"/>
-        </w:rPr>
-        <w:t>riders</w:t>
-      </w:r>
-      <w:proofErr w:type="gramEnd"/>
-      <w:r>
-        <w:rPr>
-          <w:lang w:val="en-GB"/>
-        </w:rPr>
-        <w:t xml:space="preserve"> profiles</w:t>
+        <w:t xml:space="preserve"> and navigate to their representatives and riders profiles</w:t>
       </w:r>
       <w:r>
         <w:rPr>
@@ -2379,14 +2357,7 @@
         <w:rPr>
           <w:lang w:val="en-GB"/>
         </w:rPr>
-        <w:t xml:space="preserve"> they are referenced from </w:t>
-      </w:r>
-      <w:proofErr w:type="gramStart"/>
-      <w:r>
-        <w:rPr>
-          <w:lang w:val="en-GB"/>
-        </w:rPr>
-        <w:t xml:space="preserve">a </w:t>
+        <w:t xml:space="preserve"> they are referenced from a </w:t>
       </w:r>
       <w:r>
         <w:rPr>
@@ -2394,7 +2365,6 @@
         </w:rPr>
         <w:t>grand prix</w:t>
       </w:r>
-      <w:proofErr w:type="gramEnd"/>
       <w:r>
         <w:rPr>
           <w:lang w:val="en-GB"/>
@@ -3006,7 +2976,6 @@
         </w:rPr>
         <w:t xml:space="preserve"> applies for </w:t>
       </w:r>
-      <w:proofErr w:type="gramStart"/>
       <w:r>
         <w:rPr>
           <w:lang w:val="en-GB"/>
@@ -3017,34 +2986,13 @@
         <w:rPr>
           <w:lang w:val="en-GB"/>
         </w:rPr>
-        <w:t>grand prix</w:t>
-      </w:r>
-      <w:proofErr w:type="gramEnd"/>
-      <w:r>
-        <w:rPr>
-          <w:lang w:val="en-GB"/>
-        </w:rPr>
-        <w:t xml:space="preserve">, he or she can add some comments.  </w:t>
-      </w:r>
-      <w:r>
-        <w:rPr>
-          <w:lang w:val="en-GB"/>
-        </w:rPr>
-        <w:t xml:space="preserve">Note that a rider only may apply for </w:t>
-      </w:r>
-      <w:proofErr w:type="gramStart"/>
-      <w:r>
-        <w:rPr>
-          <w:lang w:val="en-GB"/>
-        </w:rPr>
-        <w:t>a grand prix</w:t>
-      </w:r>
-      <w:proofErr w:type="gramEnd"/>
-      <w:r>
-        <w:rPr>
-          <w:lang w:val="en-GB"/>
-        </w:rPr>
-        <w:t xml:space="preserve"> if it is saved on final mode and it is not cancelled.</w:t>
+        <w:t xml:space="preserve">grand prix, he or she can add some comments.  </w:t>
+      </w:r>
+      <w:r>
+        <w:rPr>
+          <w:lang w:val="en-GB"/>
+        </w:rPr>
+        <w:t>Note that a rider only may apply for a grand prix if it is saved on final mode and it is not cancelled.</w:t>
       </w:r>
     </w:p>
     <w:p>
@@ -3202,69 +3150,153 @@
         <w:rPr>
           <w:lang w:val="en-GB"/>
         </w:rPr>
-        <w:t>, which include</w:t>
+        <w:t>, which includes listing them, showing them</w:t>
+      </w:r>
+      <w:r>
+        <w:rPr>
+          <w:lang w:val="en-GB"/>
+        </w:rPr>
+        <w:t xml:space="preserve"> and</w:t>
+      </w:r>
+      <w:r>
+        <w:rPr>
+          <w:lang w:val="en-GB"/>
+        </w:rPr>
+        <w:t xml:space="preserve"> creating a </w:t>
+      </w:r>
+      <w:r>
+        <w:rPr>
+          <w:lang w:val="en-GB"/>
+        </w:rPr>
+        <w:t>meeting</w:t>
+      </w:r>
+      <w:r>
+        <w:rPr>
+          <w:lang w:val="en-GB"/>
+        </w:rPr>
+        <w:t xml:space="preserve"> about a </w:t>
+      </w:r>
+      <w:r>
+        <w:rPr>
+          <w:lang w:val="en-GB"/>
+        </w:rPr>
+        <w:t>representative</w:t>
+      </w:r>
+      <w:r>
+        <w:rPr>
+          <w:lang w:val="en-GB"/>
+        </w:rPr>
+        <w:t xml:space="preserve"> who </w:t>
+      </w:r>
+      <w:r>
+        <w:rPr>
+          <w:lang w:val="en-GB"/>
+        </w:rPr>
+        <w:t>is</w:t>
+      </w:r>
+      <w:r>
+        <w:rPr>
+          <w:lang w:val="en-GB"/>
+        </w:rPr>
+        <w:t xml:space="preserve"> involved in</w:t>
+      </w:r>
+      <w:r>
+        <w:rPr>
+          <w:lang w:val="en-GB"/>
+        </w:rPr>
+        <w:t xml:space="preserve"> his or her fan club.</w:t>
+      </w:r>
+    </w:p>
+    <w:p>
+      <w:pPr>
+        <w:numPr>
+          <w:ilvl w:val="0"/>
+          <w:numId w:val="1"/>
+        </w:numPr>
+        <w:ind w:hanging="360"/>
+        <w:rPr>
+          <w:lang w:val="en-GB"/>
+        </w:rPr>
+      </w:pPr>
+      <w:r>
+        <w:rPr>
+          <w:lang w:val="en-GB"/>
+        </w:rPr>
+        <w:t xml:space="preserve"> </w:t>
+      </w:r>
+      <w:r>
+        <w:rPr>
+          <w:lang w:val="en-GB"/>
+        </w:rPr>
+        <w:t>An actor who is authenticated as a sponsor must be able to:</w:t>
+      </w:r>
+    </w:p>
+    <w:p>
+      <w:pPr>
+        <w:pStyle w:val="Prrafodelista"/>
+        <w:numPr>
+          <w:ilvl w:val="1"/>
+          <w:numId w:val="1"/>
+        </w:numPr>
+        <w:rPr>
+          <w:lang w:val="en-GB"/>
+        </w:rPr>
+      </w:pPr>
+      <w:r>
+        <w:rPr>
+          <w:lang w:val="en-GB"/>
+        </w:rPr>
+        <w:t xml:space="preserve">Manage his or her </w:t>
+      </w:r>
+      <w:r>
+        <w:rPr>
+          <w:lang w:val="en-GB"/>
+        </w:rPr>
+        <w:t>sponsorships</w:t>
+      </w:r>
+      <w:r>
+        <w:rPr>
+          <w:lang w:val="en-GB"/>
+        </w:rPr>
+        <w:t xml:space="preserve"> which includes listing, showing, creating</w:t>
+      </w:r>
+      <w:r>
+        <w:rPr>
+          <w:lang w:val="en-GB"/>
+        </w:rPr>
+        <w:t xml:space="preserve"> and updating </w:t>
+      </w:r>
+      <w:r>
+        <w:rPr>
+          <w:lang w:val="en-GB"/>
+        </w:rPr>
+        <w:t>them.</w:t>
+      </w:r>
+      <w:r>
+        <w:rPr>
+          <w:lang w:val="en-GB"/>
+        </w:rPr>
+        <w:t xml:space="preserve"> </w:t>
       </w:r>
       <w:bookmarkStart w:id="1" w:name="_GoBack"/>
       <w:bookmarkEnd w:id="1"/>
-      <w:r>
-        <w:rPr>
-          <w:lang w:val="en-GB"/>
-        </w:rPr>
-        <w:t>s listing them, showing them</w:t>
-      </w:r>
-      <w:r>
-        <w:rPr>
-          <w:lang w:val="en-GB"/>
-        </w:rPr>
-        <w:t xml:space="preserve"> and</w:t>
-      </w:r>
-      <w:r>
-        <w:rPr>
-          <w:lang w:val="en-GB"/>
-        </w:rPr>
-        <w:t xml:space="preserve"> creating a </w:t>
-      </w:r>
-      <w:r>
-        <w:rPr>
-          <w:lang w:val="en-GB"/>
-        </w:rPr>
-        <w:t>meeting</w:t>
-      </w:r>
-      <w:r>
-        <w:rPr>
-          <w:lang w:val="en-GB"/>
-        </w:rPr>
-        <w:t xml:space="preserve"> about a </w:t>
-      </w:r>
-      <w:r>
-        <w:rPr>
-          <w:lang w:val="en-GB"/>
-        </w:rPr>
-        <w:t>representative</w:t>
-      </w:r>
-      <w:r>
-        <w:rPr>
-          <w:lang w:val="en-GB"/>
-        </w:rPr>
-        <w:t xml:space="preserve"> who </w:t>
-      </w:r>
-      <w:r>
-        <w:rPr>
-          <w:lang w:val="en-GB"/>
-        </w:rPr>
-        <w:t>is</w:t>
-      </w:r>
-      <w:r>
-        <w:rPr>
-          <w:lang w:val="en-GB"/>
-        </w:rPr>
-        <w:t xml:space="preserve"> involved in</w:t>
-      </w:r>
-      <w:r>
-        <w:rPr>
-          <w:lang w:val="en-GB"/>
-        </w:rPr>
-        <w:t xml:space="preserve"> his or her fan club.</w:t>
+    </w:p>
+    <w:p>
+      <w:pPr>
+        <w:pStyle w:val="Prrafodelista"/>
+        <w:numPr>
+          <w:ilvl w:val="1"/>
+          <w:numId w:val="1"/>
+        </w:numPr>
+        <w:rPr>
+          <w:lang w:val="en-GB"/>
+        </w:rPr>
+      </w:pPr>
+      <w:r>
+        <w:rPr>
+          <w:lang w:val="en-GB"/>
+        </w:rPr>
+        <w:t>List and display the teams registered into the system.</w:t>
       </w:r>
     </w:p>
     <w:p>
@@ -3282,67 +3314,916 @@
         <w:rPr>
           <w:lang w:val="en-GB"/>
         </w:rPr>
+        <w:t xml:space="preserve">An actor who is authenticated as an administrator must be able to: </w:t>
+      </w:r>
+    </w:p>
+    <w:p>
+      <w:pPr>
+        <w:numPr>
+          <w:ilvl w:val="0"/>
+          <w:numId w:val="13"/>
+        </w:numPr>
+        <w:ind w:hanging="360"/>
+        <w:rPr>
+          <w:lang w:val="en-GB"/>
+        </w:rPr>
+      </w:pPr>
+      <w:r>
+        <w:rPr>
+          <w:lang w:val="en-GB"/>
+        </w:rPr>
+        <w:t xml:space="preserve">Create user accounts for new administrators. </w:t>
+      </w:r>
+    </w:p>
+    <w:p>
+      <w:pPr>
+        <w:numPr>
+          <w:ilvl w:val="0"/>
+          <w:numId w:val="13"/>
+        </w:numPr>
+        <w:ind w:hanging="360"/>
+        <w:rPr>
+          <w:lang w:val="en-GB"/>
+        </w:rPr>
+      </w:pPr>
+      <w:r>
+        <w:rPr>
+          <w:lang w:val="en-GB"/>
+        </w:rPr>
+        <w:t>Manage the catalogue of categories, which includes listing, showing, creating, updating, and deleting them. Note that categories can</w:t>
+      </w:r>
+      <w:r>
+        <w:rPr>
+          <w:lang w:val="en-GB"/>
+        </w:rPr>
+        <w:t>not</w:t>
+      </w:r>
+      <w:r>
+        <w:rPr>
+          <w:lang w:val="en-GB"/>
+        </w:rPr>
+        <w:t xml:space="preserve"> be modified or deleted </w:t>
+      </w:r>
+      <w:r>
+        <w:rPr>
+          <w:lang w:val="en-GB"/>
+        </w:rPr>
+        <w:t>if</w:t>
+      </w:r>
+      <w:r>
+        <w:rPr>
+          <w:lang w:val="en-GB"/>
+        </w:rPr>
+        <w:t xml:space="preserve"> they are referenced from a </w:t>
+      </w:r>
+      <w:r>
+        <w:rPr>
+          <w:lang w:val="en-GB"/>
+        </w:rPr>
+        <w:t>grand prix</w:t>
+      </w:r>
+      <w:r>
+        <w:rPr>
+          <w:lang w:val="en-GB"/>
+        </w:rPr>
+        <w:t xml:space="preserve">. </w:t>
+      </w:r>
+    </w:p>
+    <w:p>
+      <w:pPr>
+        <w:numPr>
+          <w:ilvl w:val="0"/>
+          <w:numId w:val="13"/>
+        </w:numPr>
+        <w:ind w:hanging="360"/>
+        <w:rPr>
+          <w:lang w:val="en-GB"/>
+        </w:rPr>
+      </w:pPr>
+      <w:r>
+        <w:rPr>
+          <w:lang w:val="en-GB"/>
+        </w:rPr>
+        <w:t xml:space="preserve">Broadcast a message to all of the actors of the system.  </w:t>
+      </w:r>
+    </w:p>
+    <w:p>
+      <w:pPr>
+        <w:numPr>
+          <w:ilvl w:val="0"/>
+          <w:numId w:val="13"/>
+        </w:numPr>
+        <w:ind w:hanging="360"/>
+        <w:rPr>
+          <w:lang w:val="en-GB"/>
+        </w:rPr>
+      </w:pPr>
+      <w:r>
+        <w:rPr>
+          <w:lang w:val="en-GB"/>
+        </w:rPr>
+        <w:t xml:space="preserve">Display a listing of suspicious actors.  An actor is considered suspicious if he or she </w:t>
+      </w:r>
+      <w:r>
+        <w:rPr>
+          <w:lang w:val="en-GB"/>
+        </w:rPr>
+        <w:t>send</w:t>
+      </w:r>
+      <w:r>
+        <w:rPr>
+          <w:lang w:val="en-GB"/>
+        </w:rPr>
+        <w:t xml:space="preserve">s </w:t>
+      </w:r>
+      <w:r>
+        <w:rPr>
+          <w:lang w:val="en-GB"/>
+        </w:rPr>
+        <w:t>a</w:t>
+      </w:r>
+      <w:r>
+        <w:rPr>
+          <w:lang w:val="en-GB"/>
+        </w:rPr>
         <w:t xml:space="preserve"> </w:t>
       </w:r>
       <w:r>
         <w:rPr>
           <w:lang w:val="en-GB"/>
         </w:rPr>
-        <w:t>An actor who is authenticated as a sponsor must be able to:</w:t>
-      </w:r>
-    </w:p>
-    <w:p>
-      <w:pPr>
-        <w:pStyle w:val="Prrafodelista"/>
-        <w:numPr>
-          <w:ilvl w:val="1"/>
-          <w:numId w:val="1"/>
-        </w:numPr>
-        <w:rPr>
-          <w:lang w:val="en-GB"/>
-        </w:rPr>
-      </w:pPr>
-      <w:r>
-        <w:rPr>
-          <w:lang w:val="en-GB"/>
-        </w:rPr>
-        <w:t xml:space="preserve">Manage his or her </w:t>
-      </w:r>
-      <w:r>
-        <w:rPr>
-          <w:lang w:val="en-GB"/>
-        </w:rPr>
-        <w:t>sponsorships</w:t>
-      </w:r>
-      <w:r>
-        <w:rPr>
-          <w:lang w:val="en-GB"/>
-        </w:rPr>
-        <w:t xml:space="preserve"> which includes listing, showing, creating, updating and deleting them.</w:t>
-      </w:r>
-      <w:r>
-        <w:rPr>
-          <w:lang w:val="en-GB"/>
-        </w:rPr>
-        <w:t xml:space="preserve"> Note that a sponsorship cannot be deleted if it has associated a team.</w:t>
-      </w:r>
-    </w:p>
-    <w:p>
-      <w:pPr>
-        <w:pStyle w:val="Prrafodelista"/>
-        <w:numPr>
-          <w:ilvl w:val="1"/>
-          <w:numId w:val="1"/>
-        </w:numPr>
-        <w:rPr>
-          <w:lang w:val="en-GB"/>
-        </w:rPr>
-      </w:pPr>
-      <w:r>
-        <w:rPr>
-          <w:lang w:val="en-GB"/>
-        </w:rPr>
-        <w:t>List and display the teams registered into the system.</w:t>
+        <w:t>message</w:t>
+      </w:r>
+      <w:r>
+        <w:rPr>
+          <w:lang w:val="en-GB"/>
+        </w:rPr>
+        <w:t xml:space="preserve"> that includes spam words.</w:t>
+      </w:r>
+    </w:p>
+    <w:p>
+      <w:pPr>
+        <w:numPr>
+          <w:ilvl w:val="0"/>
+          <w:numId w:val="13"/>
+        </w:numPr>
+        <w:ind w:hanging="360"/>
+        <w:rPr>
+          <w:lang w:val="en-GB"/>
+        </w:rPr>
+      </w:pPr>
+      <w:r>
+        <w:rPr>
+          <w:lang w:val="en-GB"/>
+        </w:rPr>
+        <w:t xml:space="preserve">Manage the sectors of a circuit which includes listing, showing, creating and updating </w:t>
+      </w:r>
+      <w:r>
+        <w:rPr>
+          <w:lang w:val="en-GB"/>
+        </w:rPr>
+        <w:t>them</w:t>
+      </w:r>
+      <w:r>
+        <w:rPr>
+          <w:lang w:val="en-GB"/>
+        </w:rPr>
+        <w:t>.</w:t>
+      </w:r>
+    </w:p>
+    <w:p>
+      <w:pPr>
+        <w:numPr>
+          <w:ilvl w:val="0"/>
+          <w:numId w:val="13"/>
+        </w:numPr>
+        <w:ind w:hanging="360"/>
+        <w:rPr>
+          <w:lang w:val="en-GB"/>
+        </w:rPr>
+      </w:pPr>
+      <w:r>
+        <w:rPr>
+          <w:lang w:val="en-GB"/>
+        </w:rPr>
+        <w:t>Ban an actor who is considered suspicious, which means that his or her user account is de-activated.</w:t>
+      </w:r>
+    </w:p>
+    <w:p>
+      <w:pPr>
+        <w:numPr>
+          <w:ilvl w:val="0"/>
+          <w:numId w:val="13"/>
+        </w:numPr>
+        <w:ind w:hanging="360"/>
+        <w:rPr>
+          <w:lang w:val="en-GB"/>
+        </w:rPr>
+      </w:pPr>
+      <w:r>
+        <w:rPr>
+          <w:lang w:val="en-GB"/>
+        </w:rPr>
+        <w:t>Unban an actor, which means that his or her user account is re-activated</w:t>
+      </w:r>
+      <w:r>
+        <w:rPr>
+          <w:lang w:val="en-GB"/>
+        </w:rPr>
+        <w:t>.</w:t>
+      </w:r>
+    </w:p>
+    <w:p>
+      <w:pPr>
+        <w:numPr>
+          <w:ilvl w:val="0"/>
+          <w:numId w:val="13"/>
+        </w:numPr>
+        <w:ind w:hanging="360"/>
+        <w:rPr>
+          <w:lang w:val="en-GB"/>
+        </w:rPr>
+      </w:pPr>
+      <w:r>
+        <w:rPr>
+          <w:lang w:val="en-GB"/>
+        </w:rPr>
+        <w:t xml:space="preserve">Launch a process that computes a score for every </w:t>
+      </w:r>
+      <w:r>
+        <w:rPr>
+          <w:lang w:val="en-GB"/>
+        </w:rPr>
+        <w:t>representative</w:t>
+      </w:r>
+      <w:r>
+        <w:rPr>
+          <w:lang w:val="en-GB"/>
+        </w:rPr>
+        <w:t xml:space="preserve"> and </w:t>
+      </w:r>
+      <w:r>
+        <w:rPr>
+          <w:lang w:val="en-GB"/>
+        </w:rPr>
+        <w:t>rider</w:t>
+      </w:r>
+      <w:r>
+        <w:rPr>
+          <w:lang w:val="en-GB"/>
+        </w:rPr>
+        <w:t xml:space="preserve">.  The score is computed building on the </w:t>
+      </w:r>
+      <w:r>
+        <w:rPr>
+          <w:lang w:val="en-GB"/>
+        </w:rPr>
+        <w:t>meetings</w:t>
+      </w:r>
+      <w:r>
+        <w:rPr>
+          <w:lang w:val="en-GB"/>
+        </w:rPr>
+        <w:t xml:space="preserve"> that they’ve got.  The system must analyse the comments in the </w:t>
+      </w:r>
+      <w:r>
+        <w:rPr>
+          <w:lang w:val="en-GB"/>
+        </w:rPr>
+        <w:t>meetings</w:t>
+      </w:r>
+      <w:r>
+        <w:rPr>
+          <w:lang w:val="en-GB"/>
+        </w:rPr>
+        <w:t xml:space="preserve"> and compute the number of positive words (</w:t>
+      </w:r>
+      <w:r>
+        <w:rPr>
+          <w:i/>
+          <w:lang w:val="en-GB"/>
+        </w:rPr>
+        <w:t>p</w:t>
+      </w:r>
+      <w:r>
+        <w:rPr>
+          <w:lang w:val="en-GB"/>
+        </w:rPr>
+        <w:t xml:space="preserve">) and the number of negative words (n).  The score must be computed as </w:t>
+      </w:r>
+      <w:r>
+        <w:rPr>
+          <w:i/>
+          <w:lang w:val="en-GB"/>
+        </w:rPr>
+        <w:t>p – n</w:t>
+      </w:r>
+      <w:r>
+        <w:rPr>
+          <w:b/>
+          <w:i/>
+          <w:lang w:val="en-GB"/>
+        </w:rPr>
+        <w:t xml:space="preserve"> </w:t>
+      </w:r>
+      <w:r>
+        <w:rPr>
+          <w:lang w:val="en-GB"/>
+        </w:rPr>
+        <w:t xml:space="preserve">normalised to range -1.00 up to +1.00 using a linear homothetic transformation. </w:t>
+      </w:r>
+    </w:p>
+    <w:p>
+      <w:pPr>
+        <w:numPr>
+          <w:ilvl w:val="0"/>
+          <w:numId w:val="13"/>
+        </w:numPr>
+        <w:spacing w:after="0"/>
+        <w:ind w:hanging="360"/>
+        <w:rPr>
+          <w:lang w:val="en-GB"/>
+        </w:rPr>
+      </w:pPr>
+      <w:r>
+        <w:rPr>
+          <w:lang w:val="en-GB"/>
+        </w:rPr>
+        <w:lastRenderedPageBreak/>
+        <w:t>Update</w:t>
+      </w:r>
+      <w:r>
+        <w:rPr>
+          <w:lang w:val="en-GB"/>
+        </w:rPr>
+        <w:t xml:space="preserve"> the lists of positive and negative words that the system uses to compute the scores. </w:t>
+      </w:r>
+    </w:p>
+    <w:p>
+      <w:pPr>
+        <w:numPr>
+          <w:ilvl w:val="0"/>
+          <w:numId w:val="13"/>
+        </w:numPr>
+        <w:ind w:hanging="360"/>
+        <w:rPr>
+          <w:lang w:val="en-GB"/>
+        </w:rPr>
+      </w:pPr>
+      <w:r>
+        <w:rPr>
+          <w:lang w:val="en-GB"/>
+        </w:rPr>
+        <w:t xml:space="preserve">Display a dashboard with the following information: </w:t>
+      </w:r>
+    </w:p>
+    <w:p>
+      <w:pPr>
+        <w:numPr>
+          <w:ilvl w:val="2"/>
+          <w:numId w:val="2"/>
+        </w:numPr>
+        <w:ind w:hanging="318"/>
+        <w:rPr>
+          <w:lang w:val="en-GB"/>
+        </w:rPr>
+      </w:pPr>
+      <w:r>
+        <w:rPr>
+          <w:lang w:val="en-GB"/>
+        </w:rPr>
+        <w:t xml:space="preserve">The average, the minimum, the maximum, and the standard deviation of the number of </w:t>
+      </w:r>
+      <w:r>
+        <w:rPr>
+          <w:lang w:val="en-GB"/>
+        </w:rPr>
+        <w:t>world championships</w:t>
+      </w:r>
+      <w:r>
+        <w:rPr>
+          <w:lang w:val="en-GB"/>
+        </w:rPr>
+        <w:t xml:space="preserve"> per </w:t>
+      </w:r>
+      <w:r>
+        <w:rPr>
+          <w:lang w:val="en-GB"/>
+        </w:rPr>
+        <w:t>race directors</w:t>
+      </w:r>
+      <w:r>
+        <w:rPr>
+          <w:lang w:val="en-GB"/>
+        </w:rPr>
+        <w:t xml:space="preserve">. </w:t>
+      </w:r>
+    </w:p>
+    <w:p>
+      <w:pPr>
+        <w:numPr>
+          <w:ilvl w:val="2"/>
+          <w:numId w:val="2"/>
+        </w:numPr>
+        <w:ind w:hanging="318"/>
+        <w:rPr>
+          <w:lang w:val="en-GB"/>
+        </w:rPr>
+      </w:pPr>
+      <w:r>
+        <w:rPr>
+          <w:lang w:val="en-GB"/>
+        </w:rPr>
+        <w:t xml:space="preserve">The average, the minimum, the maximum, and the standard deviation of the number of applications per </w:t>
+      </w:r>
+      <w:r>
+        <w:rPr>
+          <w:lang w:val="en-GB"/>
+        </w:rPr>
+        <w:t xml:space="preserve">grand </w:t>
+      </w:r>
+      <w:proofErr w:type="spellStart"/>
+      <w:r>
+        <w:rPr>
+          <w:lang w:val="en-GB"/>
+        </w:rPr>
+        <w:t>prix</w:t>
+      </w:r>
+      <w:r>
+        <w:rPr>
+          <w:lang w:val="en-GB"/>
+        </w:rPr>
+        <w:t>e</w:t>
+      </w:r>
+      <w:r>
+        <w:rPr>
+          <w:lang w:val="en-GB"/>
+        </w:rPr>
+        <w:t>s</w:t>
+      </w:r>
+      <w:proofErr w:type="spellEnd"/>
+      <w:r>
+        <w:rPr>
+          <w:lang w:val="en-GB"/>
+        </w:rPr>
+        <w:t xml:space="preserve">. </w:t>
+      </w:r>
+    </w:p>
+    <w:p>
+      <w:pPr>
+        <w:numPr>
+          <w:ilvl w:val="2"/>
+          <w:numId w:val="2"/>
+        </w:numPr>
+        <w:ind w:hanging="318"/>
+        <w:rPr>
+          <w:lang w:val="en-GB"/>
+        </w:rPr>
+      </w:pPr>
+      <w:r>
+        <w:rPr>
+          <w:lang w:val="en-GB"/>
+        </w:rPr>
+        <w:t xml:space="preserve">The average, the minimum, the maximum, and the standard deviation of the maximum </w:t>
+      </w:r>
+      <w:r>
+        <w:rPr>
+          <w:lang w:val="en-GB"/>
+        </w:rPr>
+        <w:t>riders</w:t>
+      </w:r>
+      <w:r>
+        <w:rPr>
+          <w:lang w:val="en-GB"/>
+        </w:rPr>
+        <w:t xml:space="preserve"> of the </w:t>
+      </w:r>
+      <w:r>
+        <w:rPr>
+          <w:lang w:val="en-GB"/>
+        </w:rPr>
+        <w:t xml:space="preserve">grand </w:t>
+      </w:r>
+      <w:proofErr w:type="spellStart"/>
+      <w:r>
+        <w:rPr>
+          <w:lang w:val="en-GB"/>
+        </w:rPr>
+        <w:t>prix</w:t>
+      </w:r>
+      <w:r>
+        <w:rPr>
+          <w:lang w:val="en-GB"/>
+        </w:rPr>
+        <w:t>e</w:t>
+      </w:r>
+      <w:r>
+        <w:rPr>
+          <w:lang w:val="en-GB"/>
+        </w:rPr>
+        <w:t>s</w:t>
+      </w:r>
+      <w:proofErr w:type="spellEnd"/>
+      <w:r>
+        <w:rPr>
+          <w:lang w:val="en-GB"/>
+        </w:rPr>
+        <w:t xml:space="preserve">. </w:t>
+      </w:r>
+    </w:p>
+    <w:p>
+      <w:pPr>
+        <w:numPr>
+          <w:ilvl w:val="2"/>
+          <w:numId w:val="2"/>
+        </w:numPr>
+        <w:ind w:hanging="318"/>
+        <w:rPr>
+          <w:lang w:val="en-GB"/>
+        </w:rPr>
+      </w:pPr>
+      <w:r>
+        <w:rPr>
+          <w:lang w:val="en-GB"/>
+        </w:rPr>
+        <w:t xml:space="preserve">The ratio of pending applications. </w:t>
+      </w:r>
+    </w:p>
+    <w:p>
+      <w:pPr>
+        <w:numPr>
+          <w:ilvl w:val="2"/>
+          <w:numId w:val="2"/>
+        </w:numPr>
+        <w:ind w:hanging="318"/>
+        <w:rPr>
+          <w:lang w:val="en-GB"/>
+        </w:rPr>
+      </w:pPr>
+      <w:r>
+        <w:rPr>
+          <w:lang w:val="en-GB"/>
+        </w:rPr>
+        <w:t xml:space="preserve">The ratio of accepted applications. </w:t>
+      </w:r>
+    </w:p>
+    <w:p>
+      <w:pPr>
+        <w:numPr>
+          <w:ilvl w:val="2"/>
+          <w:numId w:val="2"/>
+        </w:numPr>
+        <w:ind w:hanging="318"/>
+        <w:rPr>
+          <w:lang w:val="en-GB"/>
+        </w:rPr>
+      </w:pPr>
+      <w:r>
+        <w:rPr>
+          <w:lang w:val="en-GB"/>
+        </w:rPr>
+        <w:t xml:space="preserve">The ratio of rejected applications. </w:t>
+      </w:r>
+    </w:p>
+    <w:p>
+      <w:pPr>
+        <w:numPr>
+          <w:ilvl w:val="2"/>
+          <w:numId w:val="2"/>
+        </w:numPr>
+        <w:ind w:hanging="318"/>
+        <w:rPr>
+          <w:lang w:val="en-GB"/>
+        </w:rPr>
+      </w:pPr>
+      <w:r>
+        <w:rPr>
+          <w:lang w:val="en-GB"/>
+        </w:rPr>
+        <w:t xml:space="preserve">The listing of </w:t>
+      </w:r>
+      <w:r>
+        <w:rPr>
+          <w:lang w:val="en-GB"/>
+        </w:rPr>
+        <w:t>race directors</w:t>
+      </w:r>
+      <w:r>
+        <w:rPr>
+          <w:lang w:val="en-GB"/>
+        </w:rPr>
+        <w:t xml:space="preserve"> who have published at least 10% more </w:t>
+      </w:r>
+      <w:r>
+        <w:rPr>
+          <w:lang w:val="en-GB"/>
+        </w:rPr>
+        <w:t>world championships</w:t>
+      </w:r>
+      <w:r>
+        <w:rPr>
+          <w:lang w:val="en-GB"/>
+        </w:rPr>
+        <w:t xml:space="preserve"> </w:t>
+      </w:r>
+      <w:r>
+        <w:rPr>
+          <w:lang w:val="en-GB"/>
+        </w:rPr>
+        <w:t>than the average</w:t>
+      </w:r>
+      <w:r>
+        <w:rPr>
+          <w:lang w:val="en-GB"/>
+        </w:rPr>
+        <w:t>.</w:t>
+      </w:r>
+      <w:r>
+        <w:rPr>
+          <w:lang w:val="en-GB"/>
+        </w:rPr>
+        <w:t xml:space="preserve"> </w:t>
+      </w:r>
+    </w:p>
+    <w:p>
+      <w:pPr>
+        <w:numPr>
+          <w:ilvl w:val="2"/>
+          <w:numId w:val="2"/>
+        </w:numPr>
+        <w:spacing w:after="0"/>
+        <w:ind w:hanging="318"/>
+        <w:rPr>
+          <w:lang w:val="en-GB"/>
+        </w:rPr>
+      </w:pPr>
+      <w:r>
+        <w:rPr>
+          <w:lang w:val="en-GB"/>
+        </w:rPr>
+        <w:t xml:space="preserve">The listing of </w:t>
+      </w:r>
+      <w:r>
+        <w:rPr>
+          <w:lang w:val="en-GB"/>
+        </w:rPr>
+        <w:t>riders</w:t>
+      </w:r>
+      <w:r>
+        <w:rPr>
+          <w:lang w:val="en-GB"/>
+        </w:rPr>
+        <w:t xml:space="preserve"> who have got accepted at least 10% more applications than the average, ordered by number of applications.</w:t>
+      </w:r>
+    </w:p>
+    <w:p>
+      <w:pPr>
+        <w:numPr>
+          <w:ilvl w:val="2"/>
+          <w:numId w:val="2"/>
+        </w:numPr>
+        <w:ind w:hanging="318"/>
+        <w:rPr>
+          <w:lang w:val="en-GB"/>
+        </w:rPr>
+      </w:pPr>
+      <w:r>
+        <w:rPr>
+          <w:lang w:val="en-GB"/>
+        </w:rPr>
+        <w:t>The minimum, the maximum, the average, and the standard deviation of the number of</w:t>
+      </w:r>
+      <w:r>
+        <w:rPr>
+          <w:lang w:val="en-GB"/>
+        </w:rPr>
+        <w:t xml:space="preserve"> total</w:t>
+      </w:r>
+      <w:r>
+        <w:rPr>
+          <w:lang w:val="en-GB"/>
+        </w:rPr>
+        <w:t xml:space="preserve"> </w:t>
+      </w:r>
+      <w:r>
+        <w:rPr>
+          <w:lang w:val="en-GB"/>
+        </w:rPr>
+        <w:t>announcements</w:t>
+      </w:r>
+      <w:r>
+        <w:rPr>
+          <w:lang w:val="en-GB"/>
+        </w:rPr>
+        <w:t xml:space="preserve"> per </w:t>
+      </w:r>
+      <w:r>
+        <w:rPr>
+          <w:lang w:val="en-GB"/>
+        </w:rPr>
+        <w:t>grand prix</w:t>
+      </w:r>
+      <w:r>
+        <w:rPr>
+          <w:lang w:val="en-GB"/>
+        </w:rPr>
+        <w:t xml:space="preserve">. </w:t>
+      </w:r>
+    </w:p>
+    <w:p>
+      <w:pPr>
+        <w:numPr>
+          <w:ilvl w:val="2"/>
+          <w:numId w:val="2"/>
+        </w:numPr>
+        <w:ind w:hanging="318"/>
+        <w:rPr>
+          <w:lang w:val="en-GB"/>
+        </w:rPr>
+      </w:pPr>
+      <w:r>
+        <w:rPr>
+          <w:lang w:val="en-GB"/>
+        </w:rPr>
+        <w:t xml:space="preserve">The minimum, the maximum, the average, and the standard deviation of the number of </w:t>
+      </w:r>
+      <w:r>
+        <w:rPr>
+          <w:lang w:val="en-GB"/>
+        </w:rPr>
+        <w:t>sectors</w:t>
+      </w:r>
+      <w:r>
+        <w:rPr>
+          <w:lang w:val="en-GB"/>
+        </w:rPr>
+        <w:t xml:space="preserve"> per </w:t>
+      </w:r>
+      <w:r>
+        <w:rPr>
+          <w:lang w:val="en-GB"/>
+        </w:rPr>
+        <w:t>circuit</w:t>
+      </w:r>
+      <w:r>
+        <w:rPr>
+          <w:lang w:val="en-GB"/>
+        </w:rPr>
+        <w:t xml:space="preserve">. </w:t>
+      </w:r>
+    </w:p>
+    <w:p>
+      <w:pPr>
+        <w:numPr>
+          <w:ilvl w:val="2"/>
+          <w:numId w:val="2"/>
+        </w:numPr>
+        <w:ind w:hanging="318"/>
+        <w:rPr>
+          <w:lang w:val="en-GB"/>
+        </w:rPr>
+      </w:pPr>
+      <w:r>
+        <w:rPr>
+          <w:lang w:val="en-GB"/>
+        </w:rPr>
+        <w:t>The ratio of circuits with at least a sector</w:t>
+      </w:r>
+      <w:r>
+        <w:rPr>
+          <w:lang w:val="en-GB"/>
+        </w:rPr>
+        <w:t xml:space="preserve">. </w:t>
+      </w:r>
+    </w:p>
+    <w:p>
+      <w:pPr>
+        <w:numPr>
+          <w:ilvl w:val="2"/>
+          <w:numId w:val="2"/>
+        </w:numPr>
+        <w:ind w:hanging="318"/>
+        <w:rPr>
+          <w:lang w:val="en-GB"/>
+        </w:rPr>
+      </w:pPr>
+      <w:r>
+        <w:rPr>
+          <w:lang w:val="en-GB"/>
+        </w:rPr>
+        <w:t xml:space="preserve">The top </w:t>
+      </w:r>
+      <w:r>
+        <w:rPr>
+          <w:lang w:val="en-GB"/>
+        </w:rPr>
+        <w:t xml:space="preserve">team </w:t>
+      </w:r>
+      <w:r>
+        <w:rPr>
+          <w:lang w:val="en-GB"/>
+        </w:rPr>
+        <w:t>manager</w:t>
+      </w:r>
+      <w:r>
+        <w:rPr>
+          <w:lang w:val="en-GB"/>
+        </w:rPr>
+        <w:t xml:space="preserve"> in terms of </w:t>
+      </w:r>
+      <w:r>
+        <w:rPr>
+          <w:lang w:val="en-GB"/>
+        </w:rPr>
+        <w:t>answers</w:t>
+      </w:r>
+      <w:r>
+        <w:rPr>
+          <w:lang w:val="en-GB"/>
+        </w:rPr>
+        <w:t>.</w:t>
+      </w:r>
+    </w:p>
+    <w:p>
+      <w:pPr>
+        <w:numPr>
+          <w:ilvl w:val="2"/>
+          <w:numId w:val="2"/>
+        </w:numPr>
+        <w:ind w:hanging="318"/>
+        <w:rPr>
+          <w:lang w:val="en-GB"/>
+        </w:rPr>
+      </w:pPr>
+      <w:r>
+        <w:rPr>
+          <w:lang w:val="en-GB"/>
+        </w:rPr>
+        <w:t>The top-three circuits in terms of sectors.</w:t>
+      </w:r>
+      <w:r>
+        <w:rPr>
+          <w:lang w:val="en-GB"/>
+        </w:rPr>
+        <w:t xml:space="preserve"> </w:t>
+      </w:r>
+    </w:p>
+    <w:p>
+      <w:pPr>
+        <w:numPr>
+          <w:ilvl w:val="2"/>
+          <w:numId w:val="2"/>
+        </w:numPr>
+        <w:spacing w:after="228"/>
+        <w:ind w:hanging="318"/>
+        <w:rPr>
+          <w:lang w:val="en-GB"/>
+        </w:rPr>
+      </w:pPr>
+      <w:r>
+        <w:rPr>
+          <w:lang w:val="en-GB"/>
+        </w:rPr>
+        <w:t xml:space="preserve">The top </w:t>
+      </w:r>
+      <w:r>
+        <w:rPr>
+          <w:lang w:val="en-GB"/>
+        </w:rPr>
+        <w:t>representative</w:t>
+      </w:r>
+      <w:r>
+        <w:rPr>
+          <w:lang w:val="en-GB"/>
+        </w:rPr>
+        <w:t xml:space="preserve"> in terms of </w:t>
+      </w:r>
+      <w:r>
+        <w:rPr>
+          <w:lang w:val="en-GB"/>
+        </w:rPr>
+        <w:t>fan clubs</w:t>
+      </w:r>
+      <w:r>
+        <w:rPr>
+          <w:lang w:val="en-GB"/>
+        </w:rPr>
+        <w:t>.</w:t>
+      </w:r>
+    </w:p>
+    <w:p>
+      <w:pPr>
+        <w:pStyle w:val="Ttulo2"/>
+        <w:ind w:left="-5"/>
+        <w:rPr>
+          <w:lang w:val="en-GB"/>
+        </w:rPr>
+      </w:pPr>
+      <w:r>
+        <w:rPr>
+          <w:lang w:val="en-GB"/>
+        </w:rPr>
+        <w:t xml:space="preserve">Non-functional requirements </w:t>
       </w:r>
     </w:p>
     <w:p>
@@ -3351,939 +4232,22 @@
           <w:ilvl w:val="0"/>
           <w:numId w:val="1"/>
         </w:numPr>
-        <w:ind w:hanging="360"/>
-        <w:rPr>
-          <w:lang w:val="en-GB"/>
-        </w:rPr>
-      </w:pPr>
-      <w:r>
-        <w:rPr>
-          <w:lang w:val="en-GB"/>
-        </w:rPr>
-        <w:t xml:space="preserve">An actor who is authenticated as an administrator must be able to: </w:t>
-      </w:r>
-    </w:p>
-    <w:p>
-      <w:pPr>
-        <w:numPr>
-          <w:ilvl w:val="0"/>
-          <w:numId w:val="13"/>
-        </w:numPr>
-        <w:ind w:hanging="360"/>
-        <w:rPr>
-          <w:lang w:val="en-GB"/>
-        </w:rPr>
-      </w:pPr>
-      <w:r>
-        <w:rPr>
-          <w:lang w:val="en-GB"/>
-        </w:rPr>
-        <w:t xml:space="preserve">Create user accounts for new administrators. </w:t>
-      </w:r>
-    </w:p>
-    <w:p>
-      <w:pPr>
-        <w:numPr>
-          <w:ilvl w:val="0"/>
-          <w:numId w:val="13"/>
-        </w:numPr>
-        <w:ind w:hanging="360"/>
-        <w:rPr>
-          <w:lang w:val="en-GB"/>
-        </w:rPr>
-      </w:pPr>
-      <w:r>
-        <w:rPr>
-          <w:lang w:val="en-GB"/>
-        </w:rPr>
-        <w:t>Manage the catalogue of categories, which includes listing, showing, creating, updating, and deleting them. Note that categories can</w:t>
-      </w:r>
-      <w:r>
-        <w:rPr>
-          <w:lang w:val="en-GB"/>
-        </w:rPr>
-        <w:t>not</w:t>
-      </w:r>
-      <w:r>
-        <w:rPr>
-          <w:lang w:val="en-GB"/>
-        </w:rPr>
-        <w:t xml:space="preserve"> be modified or deleted </w:t>
-      </w:r>
-      <w:r>
-        <w:rPr>
-          <w:lang w:val="en-GB"/>
-        </w:rPr>
-        <w:t>if</w:t>
-      </w:r>
-      <w:r>
-        <w:rPr>
-          <w:lang w:val="en-GB"/>
-        </w:rPr>
-        <w:t xml:space="preserve"> they are referenced from </w:t>
-      </w:r>
-      <w:proofErr w:type="gramStart"/>
-      <w:r>
-        <w:rPr>
-          <w:lang w:val="en-GB"/>
-        </w:rPr>
-        <w:t xml:space="preserve">a </w:t>
-      </w:r>
-      <w:r>
-        <w:rPr>
-          <w:lang w:val="en-GB"/>
-        </w:rPr>
-        <w:t>grand prix</w:t>
-      </w:r>
-      <w:proofErr w:type="gramEnd"/>
-      <w:r>
-        <w:rPr>
-          <w:lang w:val="en-GB"/>
-        </w:rPr>
-        <w:t xml:space="preserve">. </w:t>
-      </w:r>
-    </w:p>
-    <w:p>
-      <w:pPr>
-        <w:numPr>
-          <w:ilvl w:val="0"/>
-          <w:numId w:val="13"/>
-        </w:numPr>
-        <w:ind w:hanging="360"/>
-        <w:rPr>
-          <w:lang w:val="en-GB"/>
-        </w:rPr>
-      </w:pPr>
-      <w:r>
-        <w:rPr>
-          <w:lang w:val="en-GB"/>
-        </w:rPr>
-        <w:t xml:space="preserve">Broadcast a message to all of the actors of the system.  </w:t>
-      </w:r>
-    </w:p>
-    <w:p>
-      <w:pPr>
-        <w:numPr>
-          <w:ilvl w:val="0"/>
-          <w:numId w:val="13"/>
-        </w:numPr>
-        <w:ind w:hanging="360"/>
-        <w:rPr>
-          <w:lang w:val="en-GB"/>
-        </w:rPr>
-      </w:pPr>
-      <w:r>
-        <w:rPr>
-          <w:lang w:val="en-GB"/>
-        </w:rPr>
-        <w:t xml:space="preserve">Display a listing of suspicious actors.  An actor is considered suspicious if he or she </w:t>
-      </w:r>
-      <w:r>
-        <w:rPr>
-          <w:lang w:val="en-GB"/>
-        </w:rPr>
-        <w:t>send</w:t>
-      </w:r>
-      <w:r>
-        <w:rPr>
-          <w:lang w:val="en-GB"/>
-        </w:rPr>
-        <w:t xml:space="preserve">s </w:t>
-      </w:r>
-      <w:r>
-        <w:rPr>
-          <w:lang w:val="en-GB"/>
-        </w:rPr>
-        <w:t>a</w:t>
-      </w:r>
-      <w:r>
-        <w:rPr>
-          <w:lang w:val="en-GB"/>
-        </w:rPr>
-        <w:t xml:space="preserve"> </w:t>
-      </w:r>
-      <w:r>
-        <w:rPr>
-          <w:lang w:val="en-GB"/>
-        </w:rPr>
-        <w:t>message</w:t>
-      </w:r>
-      <w:r>
-        <w:rPr>
-          <w:lang w:val="en-GB"/>
-        </w:rPr>
-        <w:t xml:space="preserve"> that includes spam words.</w:t>
-      </w:r>
-    </w:p>
-    <w:p>
-      <w:pPr>
-        <w:numPr>
-          <w:ilvl w:val="0"/>
-          <w:numId w:val="13"/>
-        </w:numPr>
-        <w:ind w:hanging="360"/>
-        <w:rPr>
-          <w:lang w:val="en-GB"/>
-        </w:rPr>
-      </w:pPr>
-      <w:r>
-        <w:rPr>
-          <w:lang w:val="en-GB"/>
-        </w:rPr>
-        <w:t xml:space="preserve">Manage the sectors of a circuit which includes listing, showing, creating and updating </w:t>
-      </w:r>
-      <w:r>
-        <w:rPr>
-          <w:lang w:val="en-GB"/>
-        </w:rPr>
-        <w:t>them</w:t>
-      </w:r>
-      <w:r>
-        <w:rPr>
-          <w:lang w:val="en-GB"/>
-        </w:rPr>
-        <w:t>.</w:t>
-      </w:r>
-    </w:p>
-    <w:p>
-      <w:pPr>
-        <w:numPr>
-          <w:ilvl w:val="0"/>
-          <w:numId w:val="13"/>
-        </w:numPr>
-        <w:ind w:hanging="360"/>
-        <w:rPr>
-          <w:lang w:val="en-GB"/>
-        </w:rPr>
-      </w:pPr>
-      <w:r>
-        <w:rPr>
-          <w:lang w:val="en-GB"/>
-        </w:rPr>
-        <w:t>Ban an actor who is considered suspicious, which means that his or her user account is de-activated.</w:t>
-      </w:r>
-    </w:p>
-    <w:p>
-      <w:pPr>
-        <w:numPr>
-          <w:ilvl w:val="0"/>
-          <w:numId w:val="13"/>
-        </w:numPr>
-        <w:ind w:hanging="360"/>
-        <w:rPr>
-          <w:lang w:val="en-GB"/>
-        </w:rPr>
-      </w:pPr>
-      <w:r>
-        <w:rPr>
-          <w:lang w:val="en-GB"/>
-        </w:rPr>
-        <w:t>Unban an actor, which means that his or her user account is re-activated</w:t>
-      </w:r>
-      <w:r>
-        <w:rPr>
-          <w:lang w:val="en-GB"/>
-        </w:rPr>
-        <w:t>.</w:t>
-      </w:r>
-    </w:p>
-    <w:p>
-      <w:pPr>
-        <w:numPr>
-          <w:ilvl w:val="0"/>
-          <w:numId w:val="13"/>
-        </w:numPr>
-        <w:ind w:hanging="360"/>
-        <w:rPr>
-          <w:lang w:val="en-GB"/>
-        </w:rPr>
-      </w:pPr>
-      <w:r>
-        <w:rPr>
-          <w:lang w:val="en-GB"/>
-        </w:rPr>
-        <w:t xml:space="preserve">Launch a process that computes a score for every </w:t>
-      </w:r>
-      <w:r>
-        <w:rPr>
-          <w:lang w:val="en-GB"/>
-        </w:rPr>
-        <w:t>representative</w:t>
-      </w:r>
-      <w:r>
-        <w:rPr>
-          <w:lang w:val="en-GB"/>
-        </w:rPr>
-        <w:t xml:space="preserve"> and </w:t>
-      </w:r>
-      <w:r>
-        <w:rPr>
-          <w:lang w:val="en-GB"/>
-        </w:rPr>
-        <w:t>rider</w:t>
-      </w:r>
-      <w:r>
-        <w:rPr>
-          <w:lang w:val="en-GB"/>
-        </w:rPr>
-        <w:t xml:space="preserve">.  The score is computed building on the </w:t>
-      </w:r>
-      <w:r>
-        <w:rPr>
-          <w:lang w:val="en-GB"/>
-        </w:rPr>
-        <w:t>meetings</w:t>
-      </w:r>
-      <w:r>
-        <w:rPr>
-          <w:lang w:val="en-GB"/>
-        </w:rPr>
-        <w:t xml:space="preserve"> that they’ve got.  The system must analyse the comments in the </w:t>
-      </w:r>
-      <w:r>
-        <w:rPr>
-          <w:lang w:val="en-GB"/>
-        </w:rPr>
-        <w:t>meetings</w:t>
-      </w:r>
-      <w:r>
-        <w:rPr>
-          <w:lang w:val="en-GB"/>
-        </w:rPr>
-        <w:t xml:space="preserve"> and compute the number of positive words (</w:t>
-      </w:r>
-      <w:r>
-        <w:rPr>
-          <w:i/>
-          <w:lang w:val="en-GB"/>
-        </w:rPr>
-        <w:t>p</w:t>
-      </w:r>
-      <w:r>
-        <w:rPr>
-          <w:lang w:val="en-GB"/>
-        </w:rPr>
-        <w:t xml:space="preserve">) and the </w:t>
-      </w:r>
-      <w:r>
-        <w:rPr>
-          <w:lang w:val="en-GB"/>
-        </w:rPr>
-        <w:lastRenderedPageBreak/>
-        <w:t xml:space="preserve">number of negative words (n).  The score must be computed as </w:t>
-      </w:r>
-      <w:r>
-        <w:rPr>
-          <w:i/>
-          <w:lang w:val="en-GB"/>
-        </w:rPr>
-        <w:t>p – n</w:t>
-      </w:r>
-      <w:r>
-        <w:rPr>
-          <w:b/>
-          <w:i/>
-          <w:lang w:val="en-GB"/>
-        </w:rPr>
-        <w:t xml:space="preserve"> </w:t>
-      </w:r>
-      <w:r>
-        <w:rPr>
-          <w:lang w:val="en-GB"/>
-        </w:rPr>
-        <w:t xml:space="preserve">normalised to range -1.00 up to +1.00 using a linear homothetic transformation. </w:t>
-      </w:r>
-    </w:p>
-    <w:p>
-      <w:pPr>
-        <w:numPr>
-          <w:ilvl w:val="0"/>
-          <w:numId w:val="13"/>
-        </w:numPr>
-        <w:spacing w:after="0"/>
-        <w:ind w:hanging="360"/>
-        <w:rPr>
-          <w:lang w:val="en-GB"/>
-        </w:rPr>
-      </w:pPr>
-      <w:r>
-        <w:rPr>
-          <w:lang w:val="en-GB"/>
-        </w:rPr>
-        <w:t>Update</w:t>
-      </w:r>
-      <w:r>
-        <w:rPr>
-          <w:lang w:val="en-GB"/>
-        </w:rPr>
-        <w:t xml:space="preserve"> the lists of positive and negative words that the system uses to compute the scores. </w:t>
-      </w:r>
-    </w:p>
-    <w:p>
-      <w:pPr>
-        <w:numPr>
-          <w:ilvl w:val="0"/>
-          <w:numId w:val="13"/>
-        </w:numPr>
-        <w:ind w:hanging="360"/>
-        <w:rPr>
-          <w:lang w:val="en-GB"/>
-        </w:rPr>
-      </w:pPr>
-      <w:r>
-        <w:rPr>
-          <w:lang w:val="en-GB"/>
-        </w:rPr>
-        <w:t xml:space="preserve">Display a dashboard with the following information: </w:t>
-      </w:r>
-    </w:p>
-    <w:p>
-      <w:pPr>
-        <w:numPr>
-          <w:ilvl w:val="2"/>
-          <w:numId w:val="2"/>
-        </w:numPr>
-        <w:ind w:hanging="318"/>
-        <w:rPr>
-          <w:lang w:val="en-GB"/>
-        </w:rPr>
-      </w:pPr>
-      <w:r>
-        <w:rPr>
-          <w:lang w:val="en-GB"/>
-        </w:rPr>
-        <w:t xml:space="preserve">The average, the minimum, the maximum, and the standard deviation of the number of </w:t>
-      </w:r>
-      <w:r>
-        <w:rPr>
-          <w:lang w:val="en-GB"/>
-        </w:rPr>
-        <w:t>world championships</w:t>
-      </w:r>
-      <w:r>
-        <w:rPr>
-          <w:lang w:val="en-GB"/>
-        </w:rPr>
-        <w:t xml:space="preserve"> per </w:t>
-      </w:r>
-      <w:r>
-        <w:rPr>
-          <w:lang w:val="en-GB"/>
-        </w:rPr>
-        <w:t>race directors</w:t>
-      </w:r>
-      <w:r>
-        <w:rPr>
-          <w:lang w:val="en-GB"/>
-        </w:rPr>
-        <w:t xml:space="preserve">. </w:t>
-      </w:r>
-    </w:p>
-    <w:p>
-      <w:pPr>
-        <w:numPr>
-          <w:ilvl w:val="2"/>
-          <w:numId w:val="2"/>
-        </w:numPr>
-        <w:ind w:hanging="318"/>
-        <w:rPr>
-          <w:lang w:val="en-GB"/>
-        </w:rPr>
-      </w:pPr>
-      <w:r>
-        <w:rPr>
-          <w:lang w:val="en-GB"/>
-        </w:rPr>
-        <w:t xml:space="preserve">The average, the minimum, the maximum, and the standard deviation of the number of applications per </w:t>
-      </w:r>
-      <w:r>
-        <w:rPr>
-          <w:lang w:val="en-GB"/>
-        </w:rPr>
-        <w:t xml:space="preserve">grand </w:t>
-      </w:r>
-      <w:proofErr w:type="spellStart"/>
-      <w:r>
-        <w:rPr>
-          <w:lang w:val="en-GB"/>
-        </w:rPr>
-        <w:t>prix</w:t>
-      </w:r>
-      <w:r>
-        <w:rPr>
-          <w:lang w:val="en-GB"/>
-        </w:rPr>
-        <w:t>e</w:t>
-      </w:r>
-      <w:r>
-        <w:rPr>
-          <w:lang w:val="en-GB"/>
-        </w:rPr>
-        <w:t>s</w:t>
-      </w:r>
-      <w:proofErr w:type="spellEnd"/>
-      <w:r>
-        <w:rPr>
-          <w:lang w:val="en-GB"/>
-        </w:rPr>
-        <w:t xml:space="preserve">. </w:t>
-      </w:r>
-    </w:p>
-    <w:p>
-      <w:pPr>
-        <w:numPr>
-          <w:ilvl w:val="2"/>
-          <w:numId w:val="2"/>
-        </w:numPr>
-        <w:ind w:hanging="318"/>
-        <w:rPr>
-          <w:lang w:val="en-GB"/>
-        </w:rPr>
-      </w:pPr>
-      <w:r>
-        <w:rPr>
-          <w:lang w:val="en-GB"/>
-        </w:rPr>
-        <w:t xml:space="preserve">The average, the minimum, the maximum, and the standard deviation of the maximum </w:t>
-      </w:r>
-      <w:r>
-        <w:rPr>
-          <w:lang w:val="en-GB"/>
-        </w:rPr>
-        <w:t>riders</w:t>
-      </w:r>
-      <w:r>
-        <w:rPr>
-          <w:lang w:val="en-GB"/>
-        </w:rPr>
-        <w:t xml:space="preserve"> of the </w:t>
-      </w:r>
-      <w:r>
-        <w:rPr>
-          <w:lang w:val="en-GB"/>
-        </w:rPr>
-        <w:t xml:space="preserve">grand </w:t>
-      </w:r>
-      <w:proofErr w:type="spellStart"/>
-      <w:r>
-        <w:rPr>
-          <w:lang w:val="en-GB"/>
-        </w:rPr>
-        <w:t>prix</w:t>
-      </w:r>
-      <w:r>
-        <w:rPr>
-          <w:lang w:val="en-GB"/>
-        </w:rPr>
-        <w:t>e</w:t>
-      </w:r>
-      <w:r>
-        <w:rPr>
-          <w:lang w:val="en-GB"/>
-        </w:rPr>
-        <w:t>s</w:t>
-      </w:r>
-      <w:proofErr w:type="spellEnd"/>
-      <w:r>
-        <w:rPr>
-          <w:lang w:val="en-GB"/>
-        </w:rPr>
-        <w:t xml:space="preserve">. </w:t>
-      </w:r>
-    </w:p>
-    <w:p>
-      <w:pPr>
-        <w:numPr>
-          <w:ilvl w:val="2"/>
-          <w:numId w:val="2"/>
-        </w:numPr>
-        <w:ind w:hanging="318"/>
-        <w:rPr>
-          <w:lang w:val="en-GB"/>
-        </w:rPr>
-      </w:pPr>
-      <w:r>
-        <w:rPr>
-          <w:lang w:val="en-GB"/>
-        </w:rPr>
-        <w:t xml:space="preserve">The ratio of pending applications. </w:t>
-      </w:r>
-    </w:p>
-    <w:p>
-      <w:pPr>
-        <w:numPr>
-          <w:ilvl w:val="2"/>
-          <w:numId w:val="2"/>
-        </w:numPr>
-        <w:ind w:hanging="318"/>
-        <w:rPr>
-          <w:lang w:val="en-GB"/>
-        </w:rPr>
-      </w:pPr>
-      <w:r>
-        <w:rPr>
-          <w:lang w:val="en-GB"/>
-        </w:rPr>
-        <w:t xml:space="preserve">The ratio of accepted applications. </w:t>
-      </w:r>
-    </w:p>
-    <w:p>
-      <w:pPr>
-        <w:numPr>
-          <w:ilvl w:val="2"/>
-          <w:numId w:val="2"/>
-        </w:numPr>
-        <w:ind w:hanging="318"/>
-        <w:rPr>
-          <w:lang w:val="en-GB"/>
-        </w:rPr>
-      </w:pPr>
-      <w:r>
-        <w:rPr>
-          <w:lang w:val="en-GB"/>
-        </w:rPr>
-        <w:t xml:space="preserve">The ratio of rejected applications. </w:t>
-      </w:r>
-    </w:p>
-    <w:p>
-      <w:pPr>
-        <w:numPr>
-          <w:ilvl w:val="2"/>
-          <w:numId w:val="2"/>
-        </w:numPr>
-        <w:ind w:hanging="318"/>
-        <w:rPr>
-          <w:lang w:val="en-GB"/>
-        </w:rPr>
-      </w:pPr>
-      <w:r>
-        <w:rPr>
-          <w:lang w:val="en-GB"/>
-        </w:rPr>
-        <w:t xml:space="preserve">The listing of </w:t>
-      </w:r>
-      <w:r>
-        <w:rPr>
-          <w:lang w:val="en-GB"/>
-        </w:rPr>
-        <w:t>race directors</w:t>
-      </w:r>
-      <w:r>
-        <w:rPr>
-          <w:lang w:val="en-GB"/>
-        </w:rPr>
-        <w:t xml:space="preserve"> who have published at least 10% more </w:t>
-      </w:r>
-      <w:r>
-        <w:rPr>
-          <w:lang w:val="en-GB"/>
-        </w:rPr>
-        <w:t>world championships</w:t>
-      </w:r>
-      <w:r>
-        <w:rPr>
-          <w:lang w:val="en-GB"/>
-        </w:rPr>
-        <w:t xml:space="preserve"> </w:t>
-      </w:r>
-      <w:r>
-        <w:rPr>
-          <w:lang w:val="en-GB"/>
-        </w:rPr>
-        <w:t>than the average</w:t>
-      </w:r>
-      <w:r>
-        <w:rPr>
-          <w:lang w:val="en-GB"/>
-        </w:rPr>
-        <w:t>.</w:t>
-      </w:r>
-      <w:r>
-        <w:rPr>
-          <w:lang w:val="en-GB"/>
-        </w:rPr>
-        <w:t xml:space="preserve"> </w:t>
-      </w:r>
-    </w:p>
-    <w:p>
-      <w:pPr>
-        <w:numPr>
-          <w:ilvl w:val="2"/>
-          <w:numId w:val="2"/>
-        </w:numPr>
-        <w:spacing w:after="0"/>
-        <w:ind w:hanging="318"/>
-        <w:rPr>
-          <w:lang w:val="en-GB"/>
-        </w:rPr>
-      </w:pPr>
-      <w:r>
-        <w:rPr>
-          <w:lang w:val="en-GB"/>
-        </w:rPr>
-        <w:t xml:space="preserve">The listing of </w:t>
-      </w:r>
-      <w:r>
-        <w:rPr>
-          <w:lang w:val="en-GB"/>
-        </w:rPr>
-        <w:t>riders</w:t>
-      </w:r>
-      <w:r>
-        <w:rPr>
-          <w:lang w:val="en-GB"/>
-        </w:rPr>
-        <w:t xml:space="preserve"> who have got accepted at least 10% more applications than the average, ordered by number of applications.</w:t>
-      </w:r>
-    </w:p>
-    <w:p>
-      <w:pPr>
-        <w:numPr>
-          <w:ilvl w:val="2"/>
-          <w:numId w:val="2"/>
-        </w:numPr>
-        <w:ind w:hanging="318"/>
-        <w:rPr>
-          <w:lang w:val="en-GB"/>
-        </w:rPr>
-      </w:pPr>
-      <w:r>
-        <w:rPr>
-          <w:lang w:val="en-GB"/>
-        </w:rPr>
-        <w:t>The minimum, the maximum, the average, and the standard deviation of the number of</w:t>
-      </w:r>
-      <w:r>
-        <w:rPr>
-          <w:lang w:val="en-GB"/>
-        </w:rPr>
-        <w:t xml:space="preserve"> total</w:t>
-      </w:r>
-      <w:r>
-        <w:rPr>
-          <w:lang w:val="en-GB"/>
-        </w:rPr>
-        <w:t xml:space="preserve"> </w:t>
-      </w:r>
-      <w:r>
-        <w:rPr>
-          <w:lang w:val="en-GB"/>
-        </w:rPr>
-        <w:t>announcements</w:t>
-      </w:r>
-      <w:r>
-        <w:rPr>
-          <w:lang w:val="en-GB"/>
-        </w:rPr>
-        <w:t xml:space="preserve"> per </w:t>
-      </w:r>
-      <w:r>
-        <w:rPr>
-          <w:lang w:val="en-GB"/>
-        </w:rPr>
-        <w:t>grand prix</w:t>
-      </w:r>
-      <w:r>
-        <w:rPr>
-          <w:lang w:val="en-GB"/>
-        </w:rPr>
-        <w:t xml:space="preserve">. </w:t>
-      </w:r>
-    </w:p>
-    <w:p>
-      <w:pPr>
-        <w:numPr>
-          <w:ilvl w:val="2"/>
-          <w:numId w:val="2"/>
-        </w:numPr>
-        <w:ind w:hanging="318"/>
-        <w:rPr>
-          <w:lang w:val="en-GB"/>
-        </w:rPr>
-      </w:pPr>
-      <w:r>
-        <w:rPr>
-          <w:lang w:val="en-GB"/>
-        </w:rPr>
-        <w:t xml:space="preserve">The minimum, the maximum, the average, and the standard deviation of the number of </w:t>
-      </w:r>
-      <w:r>
-        <w:rPr>
-          <w:lang w:val="en-GB"/>
-        </w:rPr>
-        <w:t>sectors</w:t>
-      </w:r>
-      <w:r>
-        <w:rPr>
-          <w:lang w:val="en-GB"/>
-        </w:rPr>
-        <w:t xml:space="preserve"> per </w:t>
-      </w:r>
-      <w:r>
-        <w:rPr>
-          <w:lang w:val="en-GB"/>
-        </w:rPr>
-        <w:t>circuit</w:t>
-      </w:r>
-      <w:r>
-        <w:rPr>
-          <w:lang w:val="en-GB"/>
-        </w:rPr>
-        <w:t xml:space="preserve">. </w:t>
-      </w:r>
-    </w:p>
-    <w:p>
-      <w:pPr>
-        <w:numPr>
-          <w:ilvl w:val="2"/>
-          <w:numId w:val="2"/>
-        </w:numPr>
-        <w:ind w:hanging="318"/>
-        <w:rPr>
-          <w:lang w:val="en-GB"/>
-        </w:rPr>
-      </w:pPr>
-      <w:r>
-        <w:rPr>
-          <w:lang w:val="en-GB"/>
-        </w:rPr>
-        <w:t>The ratio of circuits with at least a sector</w:t>
-      </w:r>
-      <w:r>
-        <w:rPr>
-          <w:lang w:val="en-GB"/>
-        </w:rPr>
-        <w:t xml:space="preserve">. </w:t>
-      </w:r>
-    </w:p>
-    <w:p>
-      <w:pPr>
-        <w:numPr>
-          <w:ilvl w:val="2"/>
-          <w:numId w:val="2"/>
-        </w:numPr>
-        <w:ind w:hanging="318"/>
-        <w:rPr>
-          <w:lang w:val="en-GB"/>
-        </w:rPr>
-      </w:pPr>
-      <w:r>
-        <w:rPr>
-          <w:lang w:val="en-GB"/>
-        </w:rPr>
-        <w:t xml:space="preserve">The top </w:t>
-      </w:r>
-      <w:r>
-        <w:rPr>
-          <w:lang w:val="en-GB"/>
-        </w:rPr>
-        <w:t xml:space="preserve">team </w:t>
-      </w:r>
-      <w:r>
-        <w:rPr>
-          <w:lang w:val="en-GB"/>
-        </w:rPr>
-        <w:t>manager</w:t>
-      </w:r>
-      <w:r>
-        <w:rPr>
-          <w:lang w:val="en-GB"/>
-        </w:rPr>
-        <w:t xml:space="preserve"> in terms of </w:t>
-      </w:r>
-      <w:r>
-        <w:rPr>
-          <w:lang w:val="en-GB"/>
-        </w:rPr>
-        <w:t>answers</w:t>
-      </w:r>
-      <w:r>
-        <w:rPr>
-          <w:lang w:val="en-GB"/>
-        </w:rPr>
-        <w:t>.</w:t>
-      </w:r>
-    </w:p>
-    <w:p>
-      <w:pPr>
-        <w:numPr>
-          <w:ilvl w:val="2"/>
-          <w:numId w:val="2"/>
-        </w:numPr>
-        <w:ind w:hanging="318"/>
-        <w:rPr>
-          <w:lang w:val="en-GB"/>
-        </w:rPr>
-      </w:pPr>
-      <w:r>
-        <w:rPr>
-          <w:lang w:val="en-GB"/>
-        </w:rPr>
-        <w:t>The top-three circuits in terms of sectors.</w:t>
-      </w:r>
-      <w:r>
-        <w:rPr>
-          <w:lang w:val="en-GB"/>
-        </w:rPr>
-        <w:t xml:space="preserve"> </w:t>
-      </w:r>
-    </w:p>
-    <w:p>
-      <w:pPr>
-        <w:numPr>
-          <w:ilvl w:val="2"/>
-          <w:numId w:val="2"/>
-        </w:numPr>
-        <w:spacing w:after="228"/>
-        <w:ind w:hanging="318"/>
-        <w:rPr>
-          <w:lang w:val="en-GB"/>
-        </w:rPr>
-      </w:pPr>
-      <w:r>
-        <w:rPr>
-          <w:lang w:val="en-GB"/>
-        </w:rPr>
-        <w:t xml:space="preserve">The top </w:t>
-      </w:r>
-      <w:r>
-        <w:rPr>
-          <w:lang w:val="en-GB"/>
-        </w:rPr>
-        <w:t>representative</w:t>
-      </w:r>
-      <w:r>
-        <w:rPr>
-          <w:lang w:val="en-GB"/>
-        </w:rPr>
-        <w:t xml:space="preserve"> in terms of </w:t>
-      </w:r>
-      <w:r>
-        <w:rPr>
-          <w:lang w:val="en-GB"/>
-        </w:rPr>
-        <w:t>fan clubs</w:t>
-      </w:r>
-      <w:r>
-        <w:rPr>
-          <w:lang w:val="en-GB"/>
-        </w:rPr>
-        <w:t>.</w:t>
-      </w:r>
-    </w:p>
-    <w:p>
-      <w:pPr>
-        <w:pStyle w:val="Ttulo2"/>
-        <w:ind w:left="-5"/>
-        <w:rPr>
-          <w:lang w:val="en-GB"/>
-        </w:rPr>
-      </w:pPr>
-      <w:r>
-        <w:rPr>
-          <w:lang w:val="en-GB"/>
-        </w:rPr>
-        <w:t xml:space="preserve">Non-functional requirements </w:t>
+        <w:ind w:left="709" w:hanging="425"/>
+        <w:rPr>
+          <w:lang w:val="en-GB"/>
+        </w:rPr>
+      </w:pPr>
+      <w:r>
+        <w:rPr>
+          <w:lang w:val="en-GB"/>
+        </w:rPr>
+        <w:t>The system must be available in English and Spanish.  (Unless otherwise stated, the data are not required to be available in several languages, only the messages that the system displays</w:t>
+      </w:r>
+      <w:r>
+        <w:rPr>
+          <w:lang w:val="en-GB"/>
+        </w:rPr>
+        <w:t>.)</w:t>
       </w:r>
     </w:p>
     <w:p>
@@ -4292,22 +4256,296 @@
           <w:ilvl w:val="0"/>
           <w:numId w:val="1"/>
         </w:numPr>
-        <w:ind w:left="709" w:hanging="425"/>
-        <w:rPr>
-          <w:lang w:val="en-GB"/>
-        </w:rPr>
-      </w:pPr>
-      <w:r>
-        <w:rPr>
-          <w:lang w:val="en-GB"/>
-        </w:rPr>
-        <w:t>The system must be available in English and Spanish.  (Unless otherwise stated, the data are not required to be available in several languages, only the messages that the system displays</w:t>
-      </w:r>
-      <w:r>
-        <w:rPr>
-          <w:lang w:val="en-GB"/>
-        </w:rPr>
-        <w:t>.)</w:t>
+        <w:ind w:hanging="421"/>
+        <w:rPr>
+          <w:lang w:val="en-GB"/>
+        </w:rPr>
+      </w:pPr>
+      <w:r>
+        <w:rPr>
+          <w:lang w:val="en-GB"/>
+        </w:rPr>
+        <w:t xml:space="preserve">The system must be easy to customise at run time.  The customisation includes, but is not limited to: the name of the system (it’s “Acme </w:t>
+      </w:r>
+      <w:r>
+        <w:rPr>
+          <w:lang w:val="en-GB"/>
+        </w:rPr>
+        <w:t>Motorsports</w:t>
+      </w:r>
+      <w:r>
+        <w:rPr>
+          <w:lang w:val="en-GB"/>
+        </w:rPr>
+        <w:t xml:space="preserve">” by default); </w:t>
+      </w:r>
+      <w:r>
+        <w:rPr>
+          <w:lang w:val="en-GB"/>
+        </w:rPr>
+        <w:t>the banner shown at the</w:t>
+      </w:r>
+      <w:r>
+        <w:rPr>
+          <w:lang w:val="en-GB"/>
+        </w:rPr>
+        <w:t xml:space="preserve"> index page</w:t>
+      </w:r>
+      <w:r>
+        <w:rPr>
+          <w:lang w:val="en-GB"/>
+        </w:rPr>
+        <w:t xml:space="preserve"> (it’s the one available at</w:t>
+      </w:r>
+      <w:r>
+        <w:rPr>
+          <w:lang w:val="en-GB"/>
+        </w:rPr>
+        <w:t xml:space="preserve"> </w:t>
+      </w:r>
+      <w:r>
+        <w:rPr>
+          <w:lang w:val="en-GB"/>
+        </w:rPr>
+        <w:t>http://competitionmotorsports.org/wp/wp-content/themes/cms/img/competition-motorsports.png</w:t>
+      </w:r>
+      <w:r>
+        <w:rPr>
+          <w:lang w:val="en-GB"/>
+        </w:rPr>
+        <w:t xml:space="preserve"> by default); the message that is shown on the welcome page (“Welcome to Acme </w:t>
+      </w:r>
+      <w:r>
+        <w:rPr>
+          <w:lang w:val="en-GB"/>
+        </w:rPr>
+        <w:t>Motorsports</w:t>
+      </w:r>
+      <w:r>
+        <w:rPr>
+          <w:lang w:val="en-GB"/>
+        </w:rPr>
+        <w:t xml:space="preserve">!  </w:t>
+      </w:r>
+      <w:r>
+        <w:rPr>
+          <w:lang w:val="en-GB"/>
+        </w:rPr>
+        <w:t>Racing</w:t>
+      </w:r>
+      <w:r>
+        <w:rPr>
+          <w:lang w:val="en-GB"/>
+        </w:rPr>
+        <w:t xml:space="preserve">, quality, and </w:t>
+      </w:r>
+      <w:r>
+        <w:rPr>
+          <w:lang w:val="en-GB"/>
+        </w:rPr>
+        <w:t>competition</w:t>
+      </w:r>
+      <w:r>
+        <w:rPr>
+          <w:lang w:val="en-GB"/>
+        </w:rPr>
+        <w:t xml:space="preserve"> in a single place” is the default welcome message in English; “¡</w:t>
+      </w:r>
+      <w:proofErr w:type="spellStart"/>
+      <w:r>
+        <w:rPr>
+          <w:lang w:val="en-GB"/>
+        </w:rPr>
+        <w:t>Bienvenidos</w:t>
+      </w:r>
+      <w:proofErr w:type="spellEnd"/>
+      <w:r>
+        <w:rPr>
+          <w:lang w:val="en-GB"/>
+        </w:rPr>
+        <w:t xml:space="preserve"> a Acme </w:t>
+      </w:r>
+      <w:r>
+        <w:rPr>
+          <w:lang w:val="en-GB"/>
+        </w:rPr>
+        <w:t>Motor</w:t>
+      </w:r>
+      <w:r>
+        <w:rPr>
+          <w:lang w:val="en-GB"/>
+        </w:rPr>
+        <w:t>sports</w:t>
+      </w:r>
+      <w:r>
+        <w:rPr>
+          <w:lang w:val="en-GB"/>
+        </w:rPr>
+        <w:t xml:space="preserve">!  </w:t>
+      </w:r>
+      <w:r>
+        <w:rPr>
+          <w:lang w:val="en-GB"/>
+        </w:rPr>
+        <w:t>Carreras</w:t>
+      </w:r>
+      <w:r>
+        <w:rPr>
+          <w:lang w:val="en-GB"/>
+        </w:rPr>
+        <w:t xml:space="preserve">, </w:t>
+      </w:r>
+      <w:proofErr w:type="spellStart"/>
+      <w:r>
+        <w:rPr>
+          <w:lang w:val="en-GB"/>
+        </w:rPr>
+        <w:t>calidad</w:t>
+      </w:r>
+      <w:proofErr w:type="spellEnd"/>
+      <w:r>
+        <w:rPr>
+          <w:lang w:val="en-GB"/>
+        </w:rPr>
+        <w:t xml:space="preserve"> y </w:t>
+      </w:r>
+      <w:proofErr w:type="spellStart"/>
+      <w:r>
+        <w:rPr>
+          <w:lang w:val="en-GB"/>
+        </w:rPr>
+        <w:t>competici</w:t>
+      </w:r>
+      <w:r>
+        <w:rPr>
+          <w:lang w:val="en-GB"/>
+        </w:rPr>
+        <w:t>ó</w:t>
+      </w:r>
+      <w:r>
+        <w:rPr>
+          <w:lang w:val="en-GB"/>
+        </w:rPr>
+        <w:t>n</w:t>
+      </w:r>
+      <w:proofErr w:type="spellEnd"/>
+      <w:r>
+        <w:rPr>
+          <w:lang w:val="en-GB"/>
+        </w:rPr>
+        <w:t xml:space="preserve"> </w:t>
+      </w:r>
+      <w:proofErr w:type="spellStart"/>
+      <w:r>
+        <w:rPr>
+          <w:lang w:val="en-GB"/>
+        </w:rPr>
+        <w:t>en</w:t>
+      </w:r>
+      <w:proofErr w:type="spellEnd"/>
+      <w:r>
+        <w:rPr>
+          <w:lang w:val="en-GB"/>
+        </w:rPr>
+        <w:t xml:space="preserve"> el </w:t>
+      </w:r>
+      <w:proofErr w:type="spellStart"/>
+      <w:r>
+        <w:rPr>
+          <w:lang w:val="en-GB"/>
+        </w:rPr>
+        <w:t>mismo</w:t>
+      </w:r>
+      <w:proofErr w:type="spellEnd"/>
+      <w:r>
+        <w:rPr>
+          <w:lang w:val="en-GB"/>
+        </w:rPr>
+        <w:t xml:space="preserve"> sitio” is the default welcome message in Spanish); a list of spam words (it’s “sex”, “</w:t>
+      </w:r>
+      <w:proofErr w:type="spellStart"/>
+      <w:r>
+        <w:rPr>
+          <w:lang w:val="en-GB"/>
+        </w:rPr>
+        <w:t>viagra</w:t>
+      </w:r>
+      <w:proofErr w:type="spellEnd"/>
+      <w:r>
+        <w:rPr>
+          <w:lang w:val="en-GB"/>
+        </w:rPr>
+        <w:t>”, “</w:t>
+      </w:r>
+      <w:proofErr w:type="spellStart"/>
+      <w:r>
+        <w:rPr>
+          <w:lang w:val="en-GB"/>
+        </w:rPr>
+        <w:t>cialis</w:t>
+      </w:r>
+      <w:proofErr w:type="spellEnd"/>
+      <w:r>
+        <w:rPr>
+          <w:lang w:val="en-GB"/>
+        </w:rPr>
+        <w:t>”, “one million”, “you’ve been selected”, “Nigeria”, “</w:t>
+      </w:r>
+      <w:proofErr w:type="spellStart"/>
+      <w:r>
+        <w:rPr>
+          <w:lang w:val="en-GB"/>
+        </w:rPr>
+        <w:t>sexo</w:t>
+      </w:r>
+      <w:proofErr w:type="spellEnd"/>
+      <w:r>
+        <w:rPr>
+          <w:lang w:val="en-GB"/>
+        </w:rPr>
+        <w:t xml:space="preserve">”, “un </w:t>
+      </w:r>
+      <w:proofErr w:type="spellStart"/>
+      <w:r>
+        <w:rPr>
+          <w:lang w:val="en-GB"/>
+        </w:rPr>
+        <w:t>millón</w:t>
+      </w:r>
+      <w:proofErr w:type="spellEnd"/>
+      <w:r>
+        <w:rPr>
+          <w:lang w:val="en-GB"/>
+        </w:rPr>
+        <w:t xml:space="preserve">”, and “ha </w:t>
+      </w:r>
+      <w:proofErr w:type="spellStart"/>
+      <w:r>
+        <w:rPr>
+          <w:lang w:val="en-GB"/>
+        </w:rPr>
+        <w:t>sido</w:t>
+      </w:r>
+      <w:proofErr w:type="spellEnd"/>
+      <w:r>
+        <w:rPr>
+          <w:lang w:val="en-GB"/>
+        </w:rPr>
+        <w:t xml:space="preserve"> </w:t>
+      </w:r>
+      <w:proofErr w:type="spellStart"/>
+      <w:r>
+        <w:rPr>
+          <w:lang w:val="en-GB"/>
+        </w:rPr>
+        <w:t>seleccionado</w:t>
+      </w:r>
+      <w:proofErr w:type="spellEnd"/>
+      <w:r>
+        <w:rPr>
+          <w:lang w:val="en-GB"/>
+        </w:rPr>
+        <w:t xml:space="preserve">” by default); the default country code in telephone numbers (it’s “+34”by default); the default list of credit card makes (it’s “VISA”, “MASTER”, “DINNERS”, and “AMEX” by default). </w:t>
       </w:r>
     </w:p>
     <w:p>
@@ -4325,287 +4563,190 @@
         <w:rPr>
           <w:lang w:val="en-GB"/>
         </w:rPr>
-        <w:t xml:space="preserve">The system must be easy to customise at run time.  The customisation includes, but is not limited to: the name of the system (it’s “Acme </w:t>
-      </w:r>
-      <w:r>
-        <w:rPr>
-          <w:lang w:val="en-GB"/>
-        </w:rPr>
-        <w:t>Motorsports</w:t>
-      </w:r>
-      <w:r>
-        <w:rPr>
-          <w:lang w:val="en-GB"/>
-        </w:rPr>
-        <w:t xml:space="preserve">” by default); </w:t>
-      </w:r>
-      <w:r>
-        <w:rPr>
-          <w:lang w:val="en-GB"/>
-        </w:rPr>
-        <w:t>the banner shown at the</w:t>
-      </w:r>
-      <w:r>
-        <w:rPr>
-          <w:lang w:val="en-GB"/>
-        </w:rPr>
-        <w:t xml:space="preserve"> index page</w:t>
-      </w:r>
-      <w:r>
-        <w:rPr>
-          <w:lang w:val="en-GB"/>
-        </w:rPr>
-        <w:t xml:space="preserve"> (it’s the one available at</w:t>
-      </w:r>
-      <w:r>
-        <w:rPr>
-          <w:lang w:val="en-GB"/>
-        </w:rPr>
-        <w:t xml:space="preserve"> </w:t>
-      </w:r>
-      <w:r>
-        <w:rPr>
-          <w:lang w:val="en-GB"/>
-        </w:rPr>
-        <w:t>http://competitionmotorsports.org/wp/wp-content/themes/cms/img/competition-motorsports.png</w:t>
-      </w:r>
-      <w:r>
-        <w:rPr>
-          <w:lang w:val="en-GB"/>
-        </w:rPr>
-        <w:t xml:space="preserve"> by default); the message that is shown on the welcome page (“Welcome to Acme </w:t>
-      </w:r>
-      <w:r>
-        <w:rPr>
-          <w:lang w:val="en-GB"/>
-        </w:rPr>
-        <w:t>Motorsports</w:t>
-      </w:r>
-      <w:r>
-        <w:rPr>
-          <w:lang w:val="en-GB"/>
-        </w:rPr>
-        <w:t xml:space="preserve">!  </w:t>
-      </w:r>
-      <w:r>
-        <w:rPr>
-          <w:lang w:val="en-GB"/>
-        </w:rPr>
-        <w:t>Racing</w:t>
-      </w:r>
-      <w:r>
-        <w:rPr>
-          <w:lang w:val="en-GB"/>
-        </w:rPr>
-        <w:t xml:space="preserve">, quality, and </w:t>
-      </w:r>
-      <w:r>
-        <w:rPr>
-          <w:lang w:val="en-GB"/>
-        </w:rPr>
-        <w:t>competition</w:t>
-      </w:r>
-      <w:r>
-        <w:rPr>
-          <w:lang w:val="en-GB"/>
-        </w:rPr>
-        <w:t xml:space="preserve"> in a single place” is the default welcome message in English; “¡</w:t>
+        <w:t xml:space="preserve">The system must provide the following leaf categories by default: </w:t>
+      </w:r>
+      <w:r>
+        <w:rPr>
+          <w:lang w:val="en-GB"/>
+        </w:rPr>
+        <w:t>Motorbikes:</w:t>
+      </w:r>
+      <w:r>
+        <w:rPr>
+          <w:lang w:val="en-GB"/>
+        </w:rPr>
+        <w:t xml:space="preserve">  </w:t>
+      </w:r>
+      <w:r>
+        <w:rPr>
+          <w:lang w:val="en-GB"/>
+        </w:rPr>
+        <w:t>Moto3</w:t>
+      </w:r>
+      <w:r>
+        <w:rPr>
+          <w:lang w:val="en-GB"/>
+        </w:rPr>
+        <w:t>, Moto</w:t>
+      </w:r>
+      <w:r>
+        <w:rPr>
+          <w:lang w:val="en-GB"/>
+        </w:rPr>
+        <w:t>2</w:t>
+      </w:r>
+      <w:r>
+        <w:rPr>
+          <w:lang w:val="en-GB"/>
+        </w:rPr>
+        <w:t>, MotoGP</w:t>
+      </w:r>
+      <w:r>
+        <w:rPr>
+          <w:lang w:val="en-GB"/>
+        </w:rPr>
+        <w:t xml:space="preserve">, </w:t>
       </w:r>
       <w:proofErr w:type="spellStart"/>
       <w:r>
         <w:rPr>
           <w:lang w:val="en-GB"/>
         </w:rPr>
-        <w:t>Bienvenidos</w:t>
+        <w:t>MxGP</w:t>
       </w:r>
       <w:proofErr w:type="spellEnd"/>
       <w:r>
         <w:rPr>
           <w:lang w:val="en-GB"/>
         </w:rPr>
-        <w:t xml:space="preserve"> a Acme </w:t>
-      </w:r>
-      <w:r>
-        <w:rPr>
-          <w:lang w:val="en-GB"/>
-        </w:rPr>
-        <w:t>Motor</w:t>
-      </w:r>
-      <w:r>
-        <w:rPr>
-          <w:lang w:val="en-GB"/>
-        </w:rPr>
-        <w:t>sports</w:t>
-      </w:r>
-      <w:r>
-        <w:rPr>
-          <w:lang w:val="en-GB"/>
-        </w:rPr>
-        <w:t xml:space="preserve">!  </w:t>
-      </w:r>
-      <w:r>
-        <w:rPr>
-          <w:lang w:val="en-GB"/>
-        </w:rPr>
-        <w:t>Carreras</w:t>
-      </w:r>
-      <w:r>
-        <w:rPr>
-          <w:lang w:val="en-GB"/>
-        </w:rPr>
         <w:t xml:space="preserve">, </w:t>
       </w:r>
+      <w:r>
+        <w:rPr>
+          <w:lang w:val="en-GB"/>
+        </w:rPr>
+        <w:t xml:space="preserve">MxGP2, </w:t>
+      </w:r>
+      <w:r>
+        <w:rPr>
+          <w:lang w:val="en-GB"/>
+        </w:rPr>
+        <w:t>Superbikes</w:t>
+      </w:r>
+      <w:r>
+        <w:rPr>
+          <w:lang w:val="en-GB"/>
+        </w:rPr>
+        <w:t xml:space="preserve">, </w:t>
+      </w:r>
+      <w:r>
+        <w:rPr>
+          <w:lang w:val="en-GB"/>
+        </w:rPr>
+        <w:t xml:space="preserve">Supermoto, CEV, </w:t>
+      </w:r>
       <w:proofErr w:type="spellStart"/>
       <w:r>
         <w:rPr>
           <w:lang w:val="en-GB"/>
         </w:rPr>
-        <w:t>calidad</w:t>
+        <w:t>Enduro</w:t>
       </w:r>
       <w:proofErr w:type="spellEnd"/>
       <w:r>
         <w:rPr>
           <w:lang w:val="en-GB"/>
         </w:rPr>
-        <w:t xml:space="preserve"> y </w:t>
+        <w:t xml:space="preserve">, </w:t>
       </w:r>
       <w:proofErr w:type="spellStart"/>
       <w:r>
         <w:rPr>
           <w:lang w:val="en-GB"/>
         </w:rPr>
-        <w:t>competici</w:t>
-      </w:r>
-      <w:r>
-        <w:rPr>
-          <w:lang w:val="en-GB"/>
-        </w:rPr>
-        <w:t>ó</w:t>
-      </w:r>
-      <w:r>
-        <w:rPr>
-          <w:lang w:val="en-GB"/>
-        </w:rPr>
-        <w:t>n</w:t>
+        <w:t>Superenduro</w:t>
       </w:r>
       <w:proofErr w:type="spellEnd"/>
       <w:r>
         <w:rPr>
           <w:lang w:val="en-GB"/>
         </w:rPr>
-        <w:t xml:space="preserve"> </w:t>
+        <w:t xml:space="preserve"> and Dirt</w:t>
+      </w:r>
+      <w:r>
+        <w:rPr>
+          <w:lang w:val="en-GB"/>
+        </w:rPr>
+        <w:t xml:space="preserve"> track. </w:t>
+      </w:r>
+      <w:r>
+        <w:rPr>
+          <w:lang w:val="en-GB"/>
+        </w:rPr>
+        <w:t>Cars</w:t>
+      </w:r>
+      <w:r>
+        <w:rPr>
+          <w:lang w:val="en-GB"/>
+        </w:rPr>
+        <w:t xml:space="preserve">: Formula1, GP2, Rallycross, Land Rush, Rally, </w:t>
       </w:r>
       <w:proofErr w:type="spellStart"/>
       <w:r>
         <w:rPr>
           <w:lang w:val="en-GB"/>
         </w:rPr>
-        <w:t>en</w:t>
+        <w:t>Nascar</w:t>
       </w:r>
       <w:proofErr w:type="spellEnd"/>
       <w:r>
         <w:rPr>
           <w:lang w:val="en-GB"/>
         </w:rPr>
-        <w:t xml:space="preserve"> el </w:t>
-      </w:r>
-      <w:proofErr w:type="spellStart"/>
-      <w:r>
-        <w:rPr>
-          <w:lang w:val="en-GB"/>
-        </w:rPr>
-        <w:t>mismo</w:t>
-      </w:r>
-      <w:proofErr w:type="spellEnd"/>
-      <w:r>
-        <w:rPr>
-          <w:lang w:val="en-GB"/>
-        </w:rPr>
-        <w:t xml:space="preserve"> sitio” is the default welcome message in Spanish); a list of spam words (it’s “sex”, “</w:t>
-      </w:r>
-      <w:proofErr w:type="spellStart"/>
-      <w:r>
-        <w:rPr>
-          <w:lang w:val="en-GB"/>
-        </w:rPr>
-        <w:t>viagra</w:t>
-      </w:r>
-      <w:proofErr w:type="spellEnd"/>
-      <w:r>
-        <w:rPr>
-          <w:lang w:val="en-GB"/>
-        </w:rPr>
-        <w:t>”, “</w:t>
-      </w:r>
-      <w:proofErr w:type="spellStart"/>
-      <w:r>
-        <w:rPr>
-          <w:lang w:val="en-GB"/>
-        </w:rPr>
-        <w:t>cialis</w:t>
-      </w:r>
-      <w:proofErr w:type="spellEnd"/>
-      <w:r>
-        <w:rPr>
-          <w:lang w:val="en-GB"/>
-        </w:rPr>
-        <w:t>”, “one million”, “you’ve been selected”, “Nigeria”, “</w:t>
-      </w:r>
-      <w:proofErr w:type="spellStart"/>
-      <w:r>
-        <w:rPr>
-          <w:lang w:val="en-GB"/>
-        </w:rPr>
-        <w:t>sexo</w:t>
-      </w:r>
-      <w:proofErr w:type="spellEnd"/>
-      <w:r>
-        <w:rPr>
-          <w:lang w:val="en-GB"/>
-        </w:rPr>
-        <w:t xml:space="preserve">”, “un </w:t>
-      </w:r>
-      <w:proofErr w:type="spellStart"/>
-      <w:r>
-        <w:rPr>
-          <w:lang w:val="en-GB"/>
-        </w:rPr>
-        <w:t>millón</w:t>
-      </w:r>
-      <w:proofErr w:type="spellEnd"/>
-      <w:r>
-        <w:rPr>
-          <w:lang w:val="en-GB"/>
-        </w:rPr>
-        <w:t xml:space="preserve">”, and “ha </w:t>
-      </w:r>
-      <w:proofErr w:type="spellStart"/>
-      <w:r>
-        <w:rPr>
-          <w:lang w:val="en-GB"/>
-        </w:rPr>
-        <w:t>sido</w:t>
-      </w:r>
-      <w:proofErr w:type="spellEnd"/>
-      <w:r>
-        <w:rPr>
-          <w:lang w:val="en-GB"/>
-        </w:rPr>
-        <w:t xml:space="preserve"> </w:t>
-      </w:r>
-      <w:proofErr w:type="spellStart"/>
-      <w:r>
-        <w:rPr>
-          <w:lang w:val="en-GB"/>
-        </w:rPr>
-        <w:t>seleccionado</w:t>
-      </w:r>
-      <w:proofErr w:type="spellEnd"/>
-      <w:r>
-        <w:rPr>
-          <w:lang w:val="en-GB"/>
-        </w:rPr>
-        <w:t xml:space="preserve">” by default); the default country code in telephone numbers (it’s “+34”by default); the default list of credit card makes (it’s “VISA”, “MASTER”, “DINNERS”, and “AMEX” by default). </w:t>
+        <w:t>,</w:t>
+      </w:r>
+      <w:r>
+        <w:rPr>
+          <w:lang w:val="en-GB"/>
+        </w:rPr>
+        <w:t xml:space="preserve"> Raid,</w:t>
+      </w:r>
+      <w:r>
+        <w:rPr>
+          <w:lang w:val="en-GB"/>
+        </w:rPr>
+        <w:t xml:space="preserve"> Indianapolis and Drift. Quad</w:t>
+      </w:r>
+      <w:r>
+        <w:rPr>
+          <w:lang w:val="en-GB"/>
+        </w:rPr>
+        <w:t>s</w:t>
+      </w:r>
+      <w:r>
+        <w:rPr>
+          <w:lang w:val="en-GB"/>
+        </w:rPr>
+        <w:t>: Quad Cross, Beach Cross, Endurance Racing</w:t>
+      </w:r>
+      <w:r>
+        <w:rPr>
+          <w:lang w:val="en-GB"/>
+        </w:rPr>
+        <w:t xml:space="preserve"> and Quad Tournament. Trucks: Monster Jam, </w:t>
+      </w:r>
+      <w:r>
+        <w:rPr>
+          <w:lang w:val="en-GB"/>
+        </w:rPr>
+        <w:lastRenderedPageBreak/>
+        <w:t xml:space="preserve">Trade trucks, Volvo Trucks, Tuff Challenge, Tough Challenge and Super Trucks. Buggies: Baja, Club Handicap, Greenock, Peter Lynn Competition, Belton Park and Extreme. </w:t>
+      </w:r>
+      <w:r>
+        <w:rPr>
+          <w:lang w:val="en-GB"/>
+        </w:rPr>
+        <w:t xml:space="preserve">The categories must be grouped appropriately into higher-level categories. </w:t>
       </w:r>
     </w:p>
     <w:p>
@@ -4623,184 +4764,19 @@
         <w:rPr>
           <w:lang w:val="en-GB"/>
         </w:rPr>
-        <w:t xml:space="preserve">The system must provide the following leaf categories by default: </w:t>
-      </w:r>
-      <w:r>
-        <w:rPr>
-          <w:lang w:val="en-GB"/>
-        </w:rPr>
-        <w:t>Motorbikes:</w:t>
-      </w:r>
-      <w:r>
-        <w:rPr>
-          <w:lang w:val="en-GB"/>
-        </w:rPr>
-        <w:t xml:space="preserve">  </w:t>
-      </w:r>
-      <w:r>
-        <w:rPr>
-          <w:lang w:val="en-GB"/>
-        </w:rPr>
-        <w:t>Moto3</w:t>
-      </w:r>
-      <w:r>
-        <w:rPr>
-          <w:lang w:val="en-GB"/>
-        </w:rPr>
-        <w:t>, Moto</w:t>
-      </w:r>
-      <w:r>
-        <w:rPr>
-          <w:lang w:val="en-GB"/>
-        </w:rPr>
-        <w:t>2</w:t>
-      </w:r>
-      <w:r>
-        <w:rPr>
-          <w:lang w:val="en-GB"/>
-        </w:rPr>
-        <w:t>, MotoGP</w:t>
-      </w:r>
-      <w:r>
-        <w:rPr>
-          <w:lang w:val="en-GB"/>
-        </w:rPr>
-        <w:t xml:space="preserve">, </w:t>
-      </w:r>
-      <w:proofErr w:type="spellStart"/>
-      <w:r>
-        <w:rPr>
-          <w:lang w:val="en-GB"/>
-        </w:rPr>
-        <w:t>MxGP</w:t>
-      </w:r>
-      <w:proofErr w:type="spellEnd"/>
-      <w:r>
-        <w:rPr>
-          <w:lang w:val="en-GB"/>
-        </w:rPr>
-        <w:t xml:space="preserve">, </w:t>
-      </w:r>
-      <w:r>
-        <w:rPr>
-          <w:lang w:val="en-GB"/>
-        </w:rPr>
-        <w:t xml:space="preserve">MxGP2, </w:t>
-      </w:r>
-      <w:r>
-        <w:rPr>
-          <w:lang w:val="en-GB"/>
-        </w:rPr>
-        <w:t>Superbikes</w:t>
-      </w:r>
-      <w:r>
-        <w:rPr>
-          <w:lang w:val="en-GB"/>
-        </w:rPr>
-        <w:t xml:space="preserve">, </w:t>
-      </w:r>
-      <w:r>
-        <w:rPr>
-          <w:lang w:val="en-GB"/>
-        </w:rPr>
-        <w:t xml:space="preserve">Supermoto, CEV, </w:t>
-      </w:r>
-      <w:proofErr w:type="spellStart"/>
-      <w:r>
-        <w:rPr>
-          <w:lang w:val="en-GB"/>
-        </w:rPr>
-        <w:t>Enduro</w:t>
-      </w:r>
-      <w:proofErr w:type="spellEnd"/>
-      <w:r>
-        <w:rPr>
-          <w:lang w:val="en-GB"/>
-        </w:rPr>
-        <w:t xml:space="preserve">, </w:t>
-      </w:r>
-      <w:proofErr w:type="spellStart"/>
-      <w:r>
-        <w:rPr>
-          <w:lang w:val="en-GB"/>
-        </w:rPr>
-        <w:t>Superenduro</w:t>
-      </w:r>
-      <w:proofErr w:type="spellEnd"/>
-      <w:r>
-        <w:rPr>
-          <w:lang w:val="en-GB"/>
-        </w:rPr>
-        <w:t xml:space="preserve"> and Dirt</w:t>
-      </w:r>
-      <w:r>
-        <w:rPr>
-          <w:lang w:val="en-GB"/>
-        </w:rPr>
-        <w:t xml:space="preserve"> track. </w:t>
-      </w:r>
-      <w:r>
-        <w:rPr>
-          <w:lang w:val="en-GB"/>
-        </w:rPr>
-        <w:lastRenderedPageBreak/>
-        <w:t>Cars</w:t>
-      </w:r>
-      <w:r>
-        <w:rPr>
-          <w:lang w:val="en-GB"/>
-        </w:rPr>
-        <w:t xml:space="preserve">: Formula1, GP2, Rallycross, Land Rush, Rally, </w:t>
-      </w:r>
-      <w:proofErr w:type="spellStart"/>
-      <w:r>
-        <w:rPr>
-          <w:lang w:val="en-GB"/>
-        </w:rPr>
-        <w:t>Nascar</w:t>
-      </w:r>
-      <w:proofErr w:type="spellEnd"/>
-      <w:r>
-        <w:rPr>
-          <w:lang w:val="en-GB"/>
-        </w:rPr>
-        <w:t>,</w:t>
-      </w:r>
-      <w:r>
-        <w:rPr>
-          <w:lang w:val="en-GB"/>
-        </w:rPr>
-        <w:t xml:space="preserve"> Raid,</w:t>
-      </w:r>
-      <w:r>
-        <w:rPr>
-          <w:lang w:val="en-GB"/>
-        </w:rPr>
-        <w:t xml:space="preserve"> Indianapolis and Drift. Quad</w:t>
-      </w:r>
-      <w:r>
-        <w:rPr>
-          <w:lang w:val="en-GB"/>
-        </w:rPr>
-        <w:t>s</w:t>
-      </w:r>
-      <w:r>
-        <w:rPr>
-          <w:lang w:val="en-GB"/>
-        </w:rPr>
-        <w:t>: Quad Cross, Beach Cross, Endurance Racing</w:t>
-      </w:r>
-      <w:r>
-        <w:rPr>
-          <w:lang w:val="en-GB"/>
-        </w:rPr>
-        <w:t xml:space="preserve"> and Quad Tournament. Trucks: Monster Jam, Trade trucks, Volvo Trucks, Tuff Challenge, Tough Challenge and Super Trucks. Buggies: Baja, Club Handicap, Greenock, Peter Lynn Competition, Belton Park and Extreme. </w:t>
-      </w:r>
-      <w:r>
-        <w:rPr>
-          <w:lang w:val="en-GB"/>
-        </w:rPr>
-        <w:t xml:space="preserve">The categories must be grouped appropriately into higher-level categories. </w:t>
+        <w:t xml:space="preserve">Photos are not required to be stored in the database, but links to external systems like </w:t>
+      </w:r>
+      <w:r>
+        <w:rPr>
+          <w:lang w:val="en-GB"/>
+        </w:rPr>
+        <w:t>Instagram</w:t>
+      </w:r>
+      <w:r>
+        <w:rPr>
+          <w:lang w:val="en-GB"/>
+        </w:rPr>
+        <w:t xml:space="preserve">.com or Flickr.com, just to mention a couple of examples. </w:t>
       </w:r>
     </w:p>
     <w:p>
@@ -4818,19 +4794,7 @@
         <w:rPr>
           <w:lang w:val="en-GB"/>
         </w:rPr>
-        <w:t xml:space="preserve">Photos are not required to be stored in the database, but links to external systems like </w:t>
-      </w:r>
-      <w:r>
-        <w:rPr>
-          <w:lang w:val="en-GB"/>
-        </w:rPr>
-        <w:t>Instagram</w:t>
-      </w:r>
-      <w:r>
-        <w:rPr>
-          <w:lang w:val="en-GB"/>
-        </w:rPr>
-        <w:t xml:space="preserve">.com or Flickr.com, just to mention a couple of examples. </w:t>
+        <w:t>When an actor gets a message that contains a spam word, it must be stored in the spam box instead of the in box.</w:t>
       </w:r>
     </w:p>
     <w:p>
@@ -4848,7 +4812,69 @@
         <w:rPr>
           <w:lang w:val="en-GB"/>
         </w:rPr>
-        <w:t>When an actor gets a message that contains a spam word, it must be stored in the spam box instead of the in box.</w:t>
+        <w:t>The system must notify e</w:t>
+      </w:r>
+      <w:r>
+        <w:rPr>
+          <w:lang w:val="en-GB"/>
+        </w:rPr>
+        <w:t xml:space="preserve">very time that an application changes its status, the system must send a message to both the corresponding </w:t>
+      </w:r>
+      <w:r>
+        <w:rPr>
+          <w:lang w:val="en-GB"/>
+        </w:rPr>
+        <w:t>race director</w:t>
+      </w:r>
+      <w:r>
+        <w:rPr>
+          <w:lang w:val="en-GB"/>
+        </w:rPr>
+        <w:t xml:space="preserve"> and the </w:t>
+      </w:r>
+      <w:r>
+        <w:rPr>
+          <w:lang w:val="en-GB"/>
+        </w:rPr>
+        <w:t>rider</w:t>
+      </w:r>
+      <w:r>
+        <w:rPr>
+          <w:lang w:val="en-GB"/>
+        </w:rPr>
+        <w:t xml:space="preserve"> to keep them posted.</w:t>
+      </w:r>
+      <w:r>
+        <w:rPr>
+          <w:lang w:val="en-GB"/>
+        </w:rPr>
+        <w:t xml:space="preserve"> Also, if a grand prix is cancelled</w:t>
+      </w:r>
+      <w:r>
+        <w:rPr>
+          <w:lang w:val="en-GB"/>
+        </w:rPr>
+        <w:t xml:space="preserve"> and </w:t>
+      </w:r>
+      <w:proofErr w:type="spellStart"/>
+      <w:r>
+        <w:rPr>
+          <w:lang w:val="en-GB"/>
+        </w:rPr>
+        <w:t>its</w:t>
+      </w:r>
+      <w:proofErr w:type="spellEnd"/>
+      <w:r>
+        <w:rPr>
+          <w:lang w:val="en-GB"/>
+        </w:rPr>
+        <w:t xml:space="preserve"> on final mode </w:t>
+      </w:r>
+      <w:r>
+        <w:rPr>
+          <w:lang w:val="en-GB"/>
+        </w:rPr>
+        <w:t>or an official announcement is issued to the corresponding riders.</w:t>
       </w:r>
     </w:p>
     <w:p>
@@ -4866,69 +4892,31 @@
         <w:rPr>
           <w:lang w:val="en-GB"/>
         </w:rPr>
-        <w:t>The system must notify e</w:t>
-      </w:r>
-      <w:r>
-        <w:rPr>
-          <w:lang w:val="en-GB"/>
-        </w:rPr>
-        <w:t xml:space="preserve">very time that an application changes its status, the system must send a message to both the corresponding </w:t>
-      </w:r>
-      <w:r>
-        <w:rPr>
-          <w:lang w:val="en-GB"/>
-        </w:rPr>
-        <w:t>race director</w:t>
-      </w:r>
-      <w:r>
-        <w:rPr>
-          <w:lang w:val="en-GB"/>
-        </w:rPr>
-        <w:t xml:space="preserve"> and the </w:t>
-      </w:r>
-      <w:r>
-        <w:rPr>
-          <w:lang w:val="en-GB"/>
-        </w:rPr>
-        <w:t>rider</w:t>
-      </w:r>
-      <w:r>
-        <w:rPr>
-          <w:lang w:val="en-GB"/>
-        </w:rPr>
-        <w:t xml:space="preserve"> to keep them posted.</w:t>
-      </w:r>
-      <w:r>
-        <w:rPr>
-          <w:lang w:val="en-GB"/>
-        </w:rPr>
-        <w:t xml:space="preserve"> Also, if a grand prix is cancelled</w:t>
-      </w:r>
-      <w:r>
-        <w:rPr>
-          <w:lang w:val="en-GB"/>
-        </w:rPr>
-        <w:t xml:space="preserve"> and </w:t>
-      </w:r>
-      <w:proofErr w:type="spellStart"/>
-      <w:r>
-        <w:rPr>
-          <w:lang w:val="en-GB"/>
-        </w:rPr>
-        <w:t>its</w:t>
-      </w:r>
-      <w:proofErr w:type="spellEnd"/>
-      <w:r>
-        <w:rPr>
-          <w:lang w:val="en-GB"/>
-        </w:rPr>
-        <w:t xml:space="preserve"> on final mode </w:t>
-      </w:r>
-      <w:r>
-        <w:rPr>
-          <w:lang w:val="en-GB"/>
-        </w:rPr>
-        <w:t>or an official announcement is issued to the corresponding riders.</w:t>
+        <w:t>Applications must be shown according to the following colour scheme: applications that are pending must be shown</w:t>
+      </w:r>
+      <w:r>
+        <w:rPr>
+          <w:lang w:val="en-GB"/>
+        </w:rPr>
+        <w:t xml:space="preserve"> in yellow</w:t>
+      </w:r>
+      <w:r>
+        <w:rPr>
+          <w:lang w:val="en-GB"/>
+        </w:rPr>
+        <w:t xml:space="preserve">, applications that are accepted must be shown in green; applications that are rejected must be shown in </w:t>
+      </w:r>
+      <w:r>
+        <w:rPr>
+          <w:lang w:val="en-GB"/>
+        </w:rPr>
+        <w:t>red</w:t>
+      </w:r>
+      <w:r>
+        <w:rPr>
+          <w:lang w:val="en-GB"/>
+        </w:rPr>
+        <w:t xml:space="preserve">. </w:t>
       </w:r>
     </w:p>
     <w:p>
@@ -4946,31 +4934,79 @@
         <w:rPr>
           <w:lang w:val="en-GB"/>
         </w:rPr>
-        <w:t>Applications must be shown according to the following colour scheme: applications that are pending must be shown</w:t>
-      </w:r>
-      <w:r>
-        <w:rPr>
-          <w:lang w:val="en-GB"/>
-        </w:rPr>
-        <w:t xml:space="preserve"> in yellow</w:t>
-      </w:r>
-      <w:r>
-        <w:rPr>
-          <w:lang w:val="en-GB"/>
-        </w:rPr>
-        <w:t xml:space="preserve">, applications that are accepted must be shown in green; applications that are rejected must be shown in </w:t>
-      </w:r>
-      <w:r>
-        <w:rPr>
-          <w:lang w:val="en-GB"/>
-        </w:rPr>
-        <w:t>red</w:t>
-      </w:r>
-      <w:r>
-        <w:rPr>
-          <w:lang w:val="en-GB"/>
-        </w:rPr>
-        <w:t xml:space="preserve">. </w:t>
+        <w:t>Tickers must adhere to the following pattern: “</w:t>
+      </w:r>
+      <w:proofErr w:type="spellStart"/>
+      <w:r>
+        <w:rPr>
+          <w:lang w:val="en-GB"/>
+        </w:rPr>
+        <w:t>ddmmyy</w:t>
+      </w:r>
+      <w:r>
+        <w:rPr>
+          <w:lang w:val="en-GB"/>
+        </w:rPr>
+        <w:t>-xxxx</w:t>
+      </w:r>
+      <w:proofErr w:type="spellEnd"/>
+      <w:r>
+        <w:rPr>
+          <w:lang w:val="en-GB"/>
+        </w:rPr>
+        <w:t>”, where “</w:t>
+      </w:r>
+      <w:proofErr w:type="spellStart"/>
+      <w:r>
+        <w:rPr>
+          <w:lang w:val="en-GB"/>
+        </w:rPr>
+        <w:t>ddmmyy</w:t>
+      </w:r>
+      <w:proofErr w:type="spellEnd"/>
+      <w:r>
+        <w:rPr>
+          <w:lang w:val="en-GB"/>
+        </w:rPr>
+        <w:t xml:space="preserve">” refers to the </w:t>
+      </w:r>
+      <w:r>
+        <w:rPr>
+          <w:lang w:val="en-GB"/>
+        </w:rPr>
+        <w:t>day</w:t>
+      </w:r>
+      <w:r>
+        <w:rPr>
+          <w:lang w:val="en-GB"/>
+        </w:rPr>
+        <w:t xml:space="preserve">, month and </w:t>
+      </w:r>
+      <w:r>
+        <w:rPr>
+          <w:lang w:val="en-GB"/>
+        </w:rPr>
+        <w:t>year</w:t>
+      </w:r>
+      <w:r>
+        <w:rPr>
+          <w:lang w:val="en-GB"/>
+        </w:rPr>
+        <w:t xml:space="preserve"> when the corresponding entity is registered, and “</w:t>
+      </w:r>
+      <w:proofErr w:type="spellStart"/>
+      <w:r>
+        <w:rPr>
+          <w:lang w:val="en-GB"/>
+        </w:rPr>
+        <w:t>xxxx</w:t>
+      </w:r>
+      <w:proofErr w:type="spellEnd"/>
+      <w:r>
+        <w:rPr>
+          <w:lang w:val="en-GB"/>
+        </w:rPr>
+        <w:t xml:space="preserve">” to a random uppercase alpha-numeric string.  No two entities may have the same ticker since it’s assumed to be a unique external identifier.  </w:t>
       </w:r>
     </w:p>
     <w:p>
@@ -4988,79 +5024,7 @@
         <w:rPr>
           <w:lang w:val="en-GB"/>
         </w:rPr>
-        <w:t>Tickers must adhere to the following pattern: “</w:t>
-      </w:r>
-      <w:proofErr w:type="spellStart"/>
-      <w:r>
-        <w:rPr>
-          <w:lang w:val="en-GB"/>
-        </w:rPr>
-        <w:t>ddmmyy</w:t>
-      </w:r>
-      <w:r>
-        <w:rPr>
-          <w:lang w:val="en-GB"/>
-        </w:rPr>
-        <w:t>-xxxx</w:t>
-      </w:r>
-      <w:proofErr w:type="spellEnd"/>
-      <w:r>
-        <w:rPr>
-          <w:lang w:val="en-GB"/>
-        </w:rPr>
-        <w:t>”, where “</w:t>
-      </w:r>
-      <w:proofErr w:type="spellStart"/>
-      <w:r>
-        <w:rPr>
-          <w:lang w:val="en-GB"/>
-        </w:rPr>
-        <w:t>ddmmyy</w:t>
-      </w:r>
-      <w:proofErr w:type="spellEnd"/>
-      <w:r>
-        <w:rPr>
-          <w:lang w:val="en-GB"/>
-        </w:rPr>
-        <w:t xml:space="preserve">” refers to the </w:t>
-      </w:r>
-      <w:r>
-        <w:rPr>
-          <w:lang w:val="en-GB"/>
-        </w:rPr>
-        <w:t>day</w:t>
-      </w:r>
-      <w:r>
-        <w:rPr>
-          <w:lang w:val="en-GB"/>
-        </w:rPr>
-        <w:t xml:space="preserve">, month and </w:t>
-      </w:r>
-      <w:r>
-        <w:rPr>
-          <w:lang w:val="en-GB"/>
-        </w:rPr>
-        <w:t>year</w:t>
-      </w:r>
-      <w:r>
-        <w:rPr>
-          <w:lang w:val="en-GB"/>
-        </w:rPr>
-        <w:t xml:space="preserve"> when the corresponding entity is registered, and “</w:t>
-      </w:r>
-      <w:proofErr w:type="spellStart"/>
-      <w:r>
-        <w:rPr>
-          <w:lang w:val="en-GB"/>
-        </w:rPr>
-        <w:t>xxxx</w:t>
-      </w:r>
-      <w:proofErr w:type="spellEnd"/>
-      <w:r>
-        <w:rPr>
-          <w:lang w:val="en-GB"/>
-        </w:rPr>
-        <w:t xml:space="preserve">” to a random uppercase alpha-numeric string.  No two entities may have the same ticker since it’s assumed to be a unique external identifier.  </w:t>
+        <w:t xml:space="preserve">Phone numbers should adhere to the following patterns: “+CC (AC) PN”, "+CC PN", or "PN": “+CC” denotes a country code in range “+1” up to “+999”, “(AC)” denotes an area code in range “(1)” up to “(999)”, and “PN” denotes a number that must have at least four digits.  Phone numbers with pattern “PN” must be added automatically a default country, which is a parameter that can be changed by administrators.  Note that phone numbers should adhere to the previous patterns, but they are not required to.  Whenever a phone number that does not match this pattern is entered, the system must ask for confirmation; if the user confirms the number, it then must be stored. </w:t>
       </w:r>
     </w:p>
     <w:p>
@@ -5078,7 +5042,35 @@
         <w:rPr>
           <w:lang w:val="en-GB"/>
         </w:rPr>
-        <w:t xml:space="preserve">Phone numbers should adhere to the following patterns: “+CC (AC) PN”, "+CC PN", or "PN": “+CC” denotes a country code in range “+1” up to “+999”, “(AC)” denotes an area code in range “(1)” up to “(999)”, and “PN” denotes a number that must have at least four digits.  Phone numbers with pattern “PN” must be added automatically a default country, which is a parameter that can be changed by administrators.  Note that phone numbers should adhere to the previous patterns, but they are not required to.  Whenever a phone number that does not match this pattern is entered, the system must ask for confirmation; if the user confirms the number, it then must be stored. </w:t>
+        <w:t>Email addresses must adhere to any of the following patterns: "</w:t>
+      </w:r>
+      <w:proofErr w:type="spellStart"/>
+      <w:r>
+        <w:rPr>
+          <w:lang w:val="en-GB"/>
+        </w:rPr>
+        <w:t>identifier@domain</w:t>
+      </w:r>
+      <w:proofErr w:type="spellEnd"/>
+      <w:r>
+        <w:rPr>
+          <w:lang w:val="en-GB"/>
+        </w:rPr>
+        <w:t>", "alias &lt;</w:t>
+      </w:r>
+      <w:proofErr w:type="spellStart"/>
+      <w:r>
+        <w:rPr>
+          <w:lang w:val="en-GB"/>
+        </w:rPr>
+        <w:t>identifier@domain</w:t>
+      </w:r>
+      <w:proofErr w:type="spellEnd"/>
+      <w:r>
+        <w:rPr>
+          <w:lang w:val="en-GB"/>
+        </w:rPr>
+        <w:t xml:space="preserve">&gt;"; administrators may have email addresses of the form "identifier@", or "alias &lt;identifier@&gt;". The identifier is an alpha-numeric string, the domain is a sequence of alpha-numeric strings that are separated by dots, and the alias is a sequence of alphanumeric strings that are separated by spaces. </w:t>
       </w:r>
     </w:p>
     <w:p>
@@ -5087,6 +5079,7 @@
           <w:ilvl w:val="0"/>
           <w:numId w:val="1"/>
         </w:numPr>
+        <w:spacing w:after="0"/>
         <w:ind w:hanging="421"/>
         <w:rPr>
           <w:lang w:val="en-GB"/>
@@ -5096,35 +5089,7 @@
         <w:rPr>
           <w:lang w:val="en-GB"/>
         </w:rPr>
-        <w:t>Email addresses must adhere to any of the following patterns: "</w:t>
-      </w:r>
-      <w:proofErr w:type="spellStart"/>
-      <w:r>
-        <w:rPr>
-          <w:lang w:val="en-GB"/>
-        </w:rPr>
-        <w:t>identifier@domain</w:t>
-      </w:r>
-      <w:proofErr w:type="spellEnd"/>
-      <w:r>
-        <w:rPr>
-          <w:lang w:val="en-GB"/>
-        </w:rPr>
-        <w:t>", "alias &lt;</w:t>
-      </w:r>
-      <w:proofErr w:type="spellStart"/>
-      <w:r>
-        <w:rPr>
-          <w:lang w:val="en-GB"/>
-        </w:rPr>
-        <w:t>identifier@domain</w:t>
-      </w:r>
-      <w:proofErr w:type="spellEnd"/>
-      <w:r>
-        <w:rPr>
-          <w:lang w:val="en-GB"/>
-        </w:rPr>
-        <w:t xml:space="preserve">&gt;"; administrators may have email addresses of the form "identifier@", or "alias &lt;identifier@&gt;". The identifier is an alpha-numeric string, the domain is a sequence of alpha-numeric strings that are separated by dots, and the alias is a sequence of alphanumeric strings that are separated by spaces. </w:t>
+        <w:t>The system must store the following information about credit cards: a holder name, a brand name, a number, an expiration month, an expiration year, and a CVV code, which is an integer between 100 and 999.</w:t>
       </w:r>
     </w:p>
     <w:p>
@@ -5133,6 +5098,145 @@
           <w:ilvl w:val="0"/>
           <w:numId w:val="1"/>
         </w:numPr>
+        <w:ind w:hanging="421"/>
+        <w:rPr>
+          <w:lang w:val="en-GB"/>
+        </w:rPr>
+      </w:pPr>
+      <w:r>
+        <w:rPr>
+          <w:lang w:val="en-GB"/>
+        </w:rPr>
+        <w:t xml:space="preserve">Note that </w:t>
+      </w:r>
+      <w:r>
+        <w:rPr>
+          <w:lang w:val="en-GB"/>
+        </w:rPr>
+        <w:t xml:space="preserve">team </w:t>
+      </w:r>
+      <w:r>
+        <w:rPr>
+          <w:lang w:val="en-GB"/>
+        </w:rPr>
+        <w:t>managers can only answer announcements if they are in final mode.</w:t>
+      </w:r>
+    </w:p>
+    <w:p>
+      <w:pPr>
+        <w:numPr>
+          <w:ilvl w:val="0"/>
+          <w:numId w:val="1"/>
+        </w:numPr>
+        <w:ind w:hanging="421"/>
+        <w:rPr>
+          <w:lang w:val="en-GB"/>
+        </w:rPr>
+      </w:pPr>
+      <w:r>
+        <w:rPr>
+          <w:lang w:val="en-GB"/>
+        </w:rPr>
+        <w:t>Note that a sector be only settled in if their capacity is higher to fan club number of fans.</w:t>
+      </w:r>
+    </w:p>
+    <w:p>
+      <w:pPr>
+        <w:numPr>
+          <w:ilvl w:val="0"/>
+          <w:numId w:val="1"/>
+        </w:numPr>
+        <w:ind w:hanging="421"/>
+        <w:rPr>
+          <w:lang w:val="en-GB"/>
+        </w:rPr>
+      </w:pPr>
+      <w:r>
+        <w:rPr>
+          <w:lang w:val="en-GB"/>
+        </w:rPr>
+        <w:t xml:space="preserve">The results of a finder are cached for one hour by default.  The administrator should be able to configure that period at will in order to adjust the performance of the system.  The minimum time’s one hour and the maximum time’s 24 hours. </w:t>
+      </w:r>
+    </w:p>
+    <w:p>
+      <w:pPr>
+        <w:numPr>
+          <w:ilvl w:val="0"/>
+          <w:numId w:val="1"/>
+        </w:numPr>
+        <w:ind w:hanging="421"/>
+      </w:pPr>
+      <w:r>
+        <w:rPr>
+          <w:lang w:val="en-GB"/>
+        </w:rPr>
+        <w:t>The maximum number of results that a finder returns is 1</w:t>
+      </w:r>
+      <w:r>
+        <w:rPr>
+          <w:lang w:val="en-GB"/>
+        </w:rPr>
+        <w:t>2</w:t>
+      </w:r>
+      <w:r>
+        <w:rPr>
+          <w:lang w:val="en-GB"/>
+        </w:rPr>
+        <w:t xml:space="preserve"> by default.  The administrator should be able to change this parameter in order to adjust the performance of the system.</w:t>
+      </w:r>
+      <w:r>
+        <w:rPr>
+          <w:lang w:val="en-GB"/>
+        </w:rPr>
+        <w:t xml:space="preserve"> </w:t>
+      </w:r>
+      <w:proofErr w:type="spellStart"/>
+      <w:r>
+        <w:t>The</w:t>
+      </w:r>
+      <w:proofErr w:type="spellEnd"/>
+      <w:r>
+        <w:t xml:space="preserve"> </w:t>
+      </w:r>
+      <w:proofErr w:type="spellStart"/>
+      <w:r>
+        <w:t>absolute</w:t>
+      </w:r>
+      <w:proofErr w:type="spellEnd"/>
+      <w:r>
+        <w:t xml:space="preserve"> </w:t>
+      </w:r>
+      <w:proofErr w:type="spellStart"/>
+      <w:r>
+        <w:t>maximum</w:t>
+      </w:r>
+      <w:proofErr w:type="spellEnd"/>
+      <w:r>
+        <w:t xml:space="preserve"> </w:t>
+      </w:r>
+      <w:proofErr w:type="spellStart"/>
+      <w:r>
+        <w:t>is</w:t>
+      </w:r>
+      <w:proofErr w:type="spellEnd"/>
+      <w:r>
+        <w:t xml:space="preserve"> 50 </w:t>
+      </w:r>
+      <w:proofErr w:type="spellStart"/>
+      <w:r>
+        <w:t>results</w:t>
+      </w:r>
+      <w:proofErr w:type="spellEnd"/>
+      <w:r>
+        <w:t xml:space="preserve">. </w:t>
+      </w:r>
+    </w:p>
+    <w:p>
+      <w:pPr>
+        <w:numPr>
+          <w:ilvl w:val="0"/>
+          <w:numId w:val="1"/>
+        </w:numPr>
         <w:spacing w:after="0"/>
         <w:ind w:hanging="421"/>
         <w:rPr>
@@ -5143,7 +5247,31 @@
         <w:rPr>
           <w:lang w:val="en-GB"/>
         </w:rPr>
-        <w:t>The system must store the following information about credit cards: a holder name, a brand name, a number, an expiration month, an expiration year, and a CVV code, which is an integer between 100 and 999.</w:t>
+        <w:t xml:space="preserve">Attachments are not required to be stored by the system, but their URLs to external storage systems like </w:t>
+      </w:r>
+      <w:r>
+        <w:rPr>
+          <w:lang w:val="en-GB"/>
+        </w:rPr>
+        <w:t>Flickr</w:t>
+      </w:r>
+      <w:r>
+        <w:rPr>
+          <w:lang w:val="en-GB"/>
+        </w:rPr>
+        <w:t xml:space="preserve">.com or </w:t>
+      </w:r>
+      <w:r>
+        <w:rPr>
+          <w:lang w:val="en-GB"/>
+        </w:rPr>
+        <w:t>Pinterest</w:t>
+      </w:r>
+      <w:r>
+        <w:rPr>
+          <w:lang w:val="en-GB"/>
+        </w:rPr>
+        <w:t>.com, to mention a few examples.</w:t>
       </w:r>
     </w:p>
     <w:p>
@@ -5161,19 +5289,49 @@
         <w:rPr>
           <w:lang w:val="en-GB"/>
         </w:rPr>
-        <w:t xml:space="preserve">Note that </w:t>
-      </w:r>
-      <w:r>
-        <w:rPr>
-          <w:lang w:val="en-GB"/>
-        </w:rPr>
-        <w:t xml:space="preserve">team </w:t>
-      </w:r>
-      <w:r>
-        <w:rPr>
-          <w:lang w:val="en-GB"/>
-        </w:rPr>
-        <w:t>managers can only answer announcements if they are in final mode.</w:t>
+        <w:t xml:space="preserve">Whenever a </w:t>
+      </w:r>
+      <w:r>
+        <w:rPr>
+          <w:lang w:val="en-GB"/>
+        </w:rPr>
+        <w:t>team</w:t>
+      </w:r>
+      <w:r>
+        <w:rPr>
+          <w:lang w:val="en-GB"/>
+        </w:rPr>
+        <w:t xml:space="preserve"> is displayed, </w:t>
+      </w:r>
+      <w:r>
+        <w:rPr>
+          <w:lang w:val="en-GB"/>
+        </w:rPr>
+        <w:t xml:space="preserve">the </w:t>
+      </w:r>
+      <w:r>
+        <w:rPr>
+          <w:lang w:val="en-GB"/>
+        </w:rPr>
+        <w:t xml:space="preserve">sponsorship </w:t>
+      </w:r>
+      <w:r>
+        <w:rPr>
+          <w:lang w:val="en-GB"/>
+        </w:rPr>
+        <w:t xml:space="preserve">banner </w:t>
+      </w:r>
+      <w:r>
+        <w:rPr>
+          <w:lang w:val="en-GB"/>
+        </w:rPr>
+        <w:t xml:space="preserve">must be shown, if any.  </w:t>
+      </w:r>
+      <w:r>
+        <w:rPr>
+          <w:lang w:val="en-GB"/>
+        </w:rPr>
+        <w:t xml:space="preserve">Banners must be shown as little intrusively as possible. </w:t>
       </w:r>
     </w:p>
     <w:p>
@@ -5191,7 +5349,31 @@
         <w:rPr>
           <w:lang w:val="en-GB"/>
         </w:rPr>
-        <w:t>Note that a sector be only settled in if their capacity is higher to fan club number of fans.</w:t>
+        <w:t xml:space="preserve">Wherever the profile of a </w:t>
+      </w:r>
+      <w:r>
+        <w:rPr>
+          <w:lang w:val="en-GB"/>
+        </w:rPr>
+        <w:t>rider</w:t>
+      </w:r>
+      <w:r>
+        <w:rPr>
+          <w:lang w:val="en-GB"/>
+        </w:rPr>
+        <w:t xml:space="preserve"> or a </w:t>
+      </w:r>
+      <w:r>
+        <w:rPr>
+          <w:lang w:val="en-GB"/>
+        </w:rPr>
+        <w:t>representative</w:t>
+      </w:r>
+      <w:r>
+        <w:rPr>
+          <w:lang w:val="en-GB"/>
+        </w:rPr>
+        <w:t xml:space="preserve"> is shown, the system must show his or her score. </w:t>
       </w:r>
     </w:p>
     <w:p>
@@ -5200,243 +5382,6 @@
           <w:ilvl w:val="0"/>
           <w:numId w:val="1"/>
         </w:numPr>
-        <w:ind w:hanging="421"/>
-        <w:rPr>
-          <w:lang w:val="en-GB"/>
-        </w:rPr>
-      </w:pPr>
-      <w:r>
-        <w:rPr>
-          <w:lang w:val="en-GB"/>
-        </w:rPr>
-        <w:t xml:space="preserve">The results of a finder are cached for one hour by default.  The administrator should be able to configure that period at will in order to adjust the performance of the system.  The minimum time’s one hour and the maximum time’s 24 hours. </w:t>
-      </w:r>
-    </w:p>
-    <w:p>
-      <w:pPr>
-        <w:numPr>
-          <w:ilvl w:val="0"/>
-          <w:numId w:val="1"/>
-        </w:numPr>
-        <w:ind w:hanging="421"/>
-      </w:pPr>
-      <w:r>
-        <w:rPr>
-          <w:lang w:val="en-GB"/>
-        </w:rPr>
-        <w:t>The maximum number of results that a finder returns is 1</w:t>
-      </w:r>
-      <w:r>
-        <w:rPr>
-          <w:lang w:val="en-GB"/>
-        </w:rPr>
-        <w:t>2</w:t>
-      </w:r>
-      <w:r>
-        <w:rPr>
-          <w:lang w:val="en-GB"/>
-        </w:rPr>
-        <w:t xml:space="preserve"> by default.  The administrator should be able to change this parameter in order to adjust the performance of the system.</w:t>
-      </w:r>
-      <w:r>
-        <w:rPr>
-          <w:lang w:val="en-GB"/>
-        </w:rPr>
-        <w:t xml:space="preserve"> </w:t>
-      </w:r>
-      <w:proofErr w:type="spellStart"/>
-      <w:r>
-        <w:t>The</w:t>
-      </w:r>
-      <w:proofErr w:type="spellEnd"/>
-      <w:r>
-        <w:t xml:space="preserve"> </w:t>
-      </w:r>
-      <w:proofErr w:type="spellStart"/>
-      <w:r>
-        <w:t>absolute</w:t>
-      </w:r>
-      <w:proofErr w:type="spellEnd"/>
-      <w:r>
-        <w:t xml:space="preserve"> </w:t>
-      </w:r>
-      <w:proofErr w:type="spellStart"/>
-      <w:r>
-        <w:t>maximum</w:t>
-      </w:r>
-      <w:proofErr w:type="spellEnd"/>
-      <w:r>
-        <w:t xml:space="preserve"> </w:t>
-      </w:r>
-      <w:proofErr w:type="spellStart"/>
-      <w:r>
-        <w:t>is</w:t>
-      </w:r>
-      <w:proofErr w:type="spellEnd"/>
-      <w:r>
-        <w:t xml:space="preserve"> 50 </w:t>
-      </w:r>
-      <w:proofErr w:type="spellStart"/>
-      <w:r>
-        <w:t>results</w:t>
-      </w:r>
-      <w:proofErr w:type="spellEnd"/>
-      <w:r>
-        <w:t xml:space="preserve">. </w:t>
-      </w:r>
-    </w:p>
-    <w:p>
-      <w:pPr>
-        <w:numPr>
-          <w:ilvl w:val="0"/>
-          <w:numId w:val="1"/>
-        </w:numPr>
-        <w:spacing w:after="0"/>
-        <w:ind w:hanging="421"/>
-        <w:rPr>
-          <w:lang w:val="en-GB"/>
-        </w:rPr>
-      </w:pPr>
-      <w:r>
-        <w:rPr>
-          <w:lang w:val="en-GB"/>
-        </w:rPr>
-        <w:t xml:space="preserve">Attachments are not required to be stored by the system, but their URLs to external storage systems like </w:t>
-      </w:r>
-      <w:r>
-        <w:rPr>
-          <w:lang w:val="en-GB"/>
-        </w:rPr>
-        <w:t>Flickr</w:t>
-      </w:r>
-      <w:r>
-        <w:rPr>
-          <w:lang w:val="en-GB"/>
-        </w:rPr>
-        <w:t xml:space="preserve">.com or </w:t>
-      </w:r>
-      <w:r>
-        <w:rPr>
-          <w:lang w:val="en-GB"/>
-        </w:rPr>
-        <w:t>Pinterest</w:t>
-      </w:r>
-      <w:r>
-        <w:rPr>
-          <w:lang w:val="en-GB"/>
-        </w:rPr>
-        <w:t>.com, to mention a few examples.</w:t>
-      </w:r>
-    </w:p>
-    <w:p>
-      <w:pPr>
-        <w:numPr>
-          <w:ilvl w:val="0"/>
-          <w:numId w:val="1"/>
-        </w:numPr>
-        <w:ind w:hanging="421"/>
-        <w:rPr>
-          <w:lang w:val="en-GB"/>
-        </w:rPr>
-      </w:pPr>
-      <w:r>
-        <w:rPr>
-          <w:lang w:val="en-GB"/>
-        </w:rPr>
-        <w:t xml:space="preserve">Whenever a </w:t>
-      </w:r>
-      <w:r>
-        <w:rPr>
-          <w:lang w:val="en-GB"/>
-        </w:rPr>
-        <w:t>team</w:t>
-      </w:r>
-      <w:r>
-        <w:rPr>
-          <w:lang w:val="en-GB"/>
-        </w:rPr>
-        <w:t xml:space="preserve"> is displayed, </w:t>
-      </w:r>
-      <w:r>
-        <w:rPr>
-          <w:lang w:val="en-GB"/>
-        </w:rPr>
-        <w:t xml:space="preserve">the </w:t>
-      </w:r>
-      <w:r>
-        <w:rPr>
-          <w:lang w:val="en-GB"/>
-        </w:rPr>
-        <w:t xml:space="preserve">sponsorship </w:t>
-      </w:r>
-      <w:r>
-        <w:rPr>
-          <w:lang w:val="en-GB"/>
-        </w:rPr>
-        <w:t xml:space="preserve">banner </w:t>
-      </w:r>
-      <w:r>
-        <w:rPr>
-          <w:lang w:val="en-GB"/>
-        </w:rPr>
-        <w:t xml:space="preserve">must be shown, if any.  </w:t>
-      </w:r>
-      <w:r>
-        <w:rPr>
-          <w:lang w:val="en-GB"/>
-        </w:rPr>
-        <w:t xml:space="preserve">Banners must be shown as little intrusively as possible. </w:t>
-      </w:r>
-    </w:p>
-    <w:p>
-      <w:pPr>
-        <w:numPr>
-          <w:ilvl w:val="0"/>
-          <w:numId w:val="1"/>
-        </w:numPr>
-        <w:ind w:hanging="421"/>
-        <w:rPr>
-          <w:lang w:val="en-GB"/>
-        </w:rPr>
-      </w:pPr>
-      <w:r>
-        <w:rPr>
-          <w:lang w:val="en-GB"/>
-        </w:rPr>
-        <w:lastRenderedPageBreak/>
-        <w:t xml:space="preserve">Wherever the profile of a </w:t>
-      </w:r>
-      <w:r>
-        <w:rPr>
-          <w:lang w:val="en-GB"/>
-        </w:rPr>
-        <w:t>rider</w:t>
-      </w:r>
-      <w:r>
-        <w:rPr>
-          <w:lang w:val="en-GB"/>
-        </w:rPr>
-        <w:t xml:space="preserve"> or a </w:t>
-      </w:r>
-      <w:r>
-        <w:rPr>
-          <w:lang w:val="en-GB"/>
-        </w:rPr>
-        <w:t>representative</w:t>
-      </w:r>
-      <w:r>
-        <w:rPr>
-          <w:lang w:val="en-GB"/>
-        </w:rPr>
-        <w:t xml:space="preserve"> is shown, the system must show his or her score. </w:t>
-      </w:r>
-    </w:p>
-    <w:p>
-      <w:pPr>
-        <w:numPr>
-          <w:ilvl w:val="0"/>
-          <w:numId w:val="1"/>
-        </w:numPr>
         <w:spacing w:after="114"/>
         <w:ind w:hanging="421"/>
         <w:rPr>
@@ -5447,6 +5392,7 @@
         <w:rPr>
           <w:lang w:val="en-GB"/>
         </w:rPr>
+        <w:lastRenderedPageBreak/>
         <w:t xml:space="preserve">The default list of positive words includes “good”, “fantastic”, “excellent”, “great”, “amazing”, “terrific”, “beautiful”, and their corresponding Spanish translations.  The default list of negative words includes “not”, “bad”, “horrible”, “average”, “disaster”, and their corresponding Spanish translations. </w:t>
       </w:r>
     </w:p>
@@ -10248,7 +10194,7 @@
 </file>
 
 <file path=customXml/itemProps1.xml><?xml version="1.0" encoding="utf-8"?>
-<ds:datastoreItem xmlns:ds="http://schemas.openxmlformats.org/officeDocument/2006/customXml" ds:itemID="{104E204B-2BF7-43DD-8980-6D6EA67E24B1}">
+<ds:datastoreItem xmlns:ds="http://schemas.openxmlformats.org/officeDocument/2006/customXml" ds:itemID="{F9DB716A-2984-4CF1-AE19-1703AF92D9EF}">
   <ds:schemaRefs>
     <ds:schemaRef ds:uri="http://schemas.openxmlformats.org/officeDocument/2006/bibliography"/>
   </ds:schemaRefs>

</xml_diff>